<commit_message>
Final Version Assignment 2
Final Version Assignment 2
</commit_message>
<xml_diff>
--- a/CC-Assignment 2 2018 v0.1.docx
+++ b/CC-Assignment 2 2018 v0.1.docx
@@ -4,50 +4,47 @@
   <w:body>
     <w:p>
       <w:pPr>
+        <w:pStyle w:val="Title"/>
         <w:jc w:val="center"/>
         <w:rPr>
-          <w:rFonts w:ascii="Arial" w:hAnsi="Arial" w:cs="Arial"/>
-          <w:sz w:val="36"/>
-          <w:szCs w:val="36"/>
-        </w:rPr>
-      </w:pPr>
-      <w:r>
-        <w:rPr>
-          <w:rFonts w:ascii="Arial" w:hAnsi="Arial" w:cs="Arial"/>
-          <w:sz w:val="36"/>
-          <w:szCs w:val="36"/>
+          <w:b/>
+          <w:color w:val="000000" w:themeColor="text1"/>
+        </w:rPr>
+      </w:pPr>
+      <w:bookmarkStart w:id="0" w:name="_GoBack"/>
+      <w:bookmarkEnd w:id="0"/>
+      <w:r>
+        <w:rPr>
+          <w:b/>
+          <w:color w:val="000000" w:themeColor="text1"/>
         </w:rPr>
         <w:t>University of Toronto</w:t>
       </w:r>
       <w:r>
         <w:rPr>
-          <w:rFonts w:ascii="Arial" w:hAnsi="Arial" w:cs="Arial"/>
-          <w:sz w:val="36"/>
-          <w:szCs w:val="36"/>
+          <w:b/>
+          <w:color w:val="000000" w:themeColor="text1"/>
         </w:rPr>
         <w:br/>
       </w:r>
       <w:r>
         <w:rPr>
-          <w:rFonts w:ascii="Arial" w:hAnsi="Arial" w:cs="Arial"/>
-          <w:sz w:val="36"/>
-          <w:szCs w:val="36"/>
+          <w:b/>
+          <w:color w:val="000000" w:themeColor="text1"/>
         </w:rPr>
         <w:t>School of Continuing Studies</w:t>
       </w:r>
       <w:r>
         <w:rPr>
-          <w:rFonts w:ascii="Arial" w:hAnsi="Arial" w:cs="Arial"/>
-          <w:sz w:val="36"/>
-          <w:szCs w:val="36"/>
+          <w:b/>
+          <w:color w:val="000000" w:themeColor="text1"/>
         </w:rPr>
         <w:br/>
       </w:r>
       <w:r>
         <w:rPr>
-          <w:rFonts w:ascii="Arial" w:hAnsi="Arial" w:cs="Arial"/>
-          <w:sz w:val="36"/>
-          <w:szCs w:val="36"/>
+          <w:b/>
+          <w:color w:val="000000" w:themeColor="text1"/>
         </w:rPr>
         <w:t>Foundations of Enterprise Architecture</w:t>
       </w:r>
@@ -104,217 +101,48 @@
         </w:rPr>
         <w:t xml:space="preserve"> </w:t>
       </w:r>
-      <w:r>
-        <w:rPr>
-          <w:rFonts w:ascii="Arial" w:hAnsi="Arial" w:cs="Arial"/>
-          <w:sz w:val="36"/>
-          <w:szCs w:val="36"/>
-        </w:rPr>
-        <w:t>[</w:t>
-      </w:r>
-      <w:r>
-        <w:rPr>
-          <w:rFonts w:ascii="Arial" w:hAnsi="Arial" w:cs="Arial"/>
-          <w:sz w:val="36"/>
-          <w:szCs w:val="36"/>
-        </w:rPr>
-        <w:t>1</w:t>
-      </w:r>
-      <w:r>
-        <w:rPr>
-          <w:rFonts w:ascii="Arial" w:hAnsi="Arial" w:cs="Arial"/>
-          <w:sz w:val="36"/>
-          <w:szCs w:val="36"/>
-        </w:rPr>
-        <w:t>0 marks]</w:t>
-      </w:r>
-      <w:r>
-        <w:rPr>
-          <w:rFonts w:ascii="Arial" w:hAnsi="Arial" w:cs="Arial"/>
-          <w:sz w:val="36"/>
-          <w:szCs w:val="36"/>
-        </w:rPr>
-        <w:br/>
-      </w:r>
-      <w:r>
-        <w:rPr>
-          <w:rFonts w:ascii="Arial" w:hAnsi="Arial" w:cs="Arial"/>
-          <w:sz w:val="36"/>
-          <w:szCs w:val="36"/>
-        </w:rPr>
-        <w:t>(</w:t>
-      </w:r>
-      <w:r>
-        <w:rPr>
-          <w:rFonts w:ascii="Arial" w:hAnsi="Arial" w:cs="Arial"/>
-          <w:sz w:val="36"/>
-          <w:szCs w:val="36"/>
-        </w:rPr>
-        <w:t>Due Date</w:t>
-      </w:r>
-      <w:r>
-        <w:rPr>
-          <w:rFonts w:ascii="Arial" w:hAnsi="Arial" w:cs="Arial"/>
-          <w:sz w:val="36"/>
-          <w:szCs w:val="36"/>
-        </w:rPr>
-        <w:t xml:space="preserve">: </w:t>
-      </w:r>
-      <w:r>
-        <w:rPr>
-          <w:rFonts w:ascii="Arial" w:hAnsi="Arial" w:cs="Arial"/>
-          <w:sz w:val="36"/>
-          <w:szCs w:val="36"/>
-        </w:rPr>
-        <w:t>Tuesday</w:t>
-      </w:r>
-      <w:r>
-        <w:rPr>
-          <w:rFonts w:ascii="Arial" w:hAnsi="Arial" w:cs="Arial"/>
-          <w:sz w:val="36"/>
-          <w:szCs w:val="36"/>
-        </w:rPr>
-        <w:t xml:space="preserve"> </w:t>
-      </w:r>
-      <w:r>
-        <w:rPr>
-          <w:rFonts w:ascii="Arial" w:hAnsi="Arial" w:cs="Arial"/>
-          <w:sz w:val="36"/>
-          <w:szCs w:val="36"/>
-        </w:rPr>
-        <w:t>1</w:t>
-      </w:r>
-      <w:r>
-        <w:rPr>
-          <w:rFonts w:ascii="Arial" w:hAnsi="Arial" w:cs="Arial"/>
-          <w:sz w:val="36"/>
-          <w:szCs w:val="36"/>
-        </w:rPr>
-        <w:t>3</w:t>
-      </w:r>
-      <w:r>
-        <w:rPr>
-          <w:rFonts w:ascii="Arial" w:hAnsi="Arial" w:cs="Arial"/>
-          <w:sz w:val="36"/>
-          <w:szCs w:val="36"/>
-        </w:rPr>
-        <w:t>-</w:t>
-      </w:r>
-      <w:r>
-        <w:rPr>
-          <w:rFonts w:ascii="Arial" w:hAnsi="Arial" w:cs="Arial"/>
-          <w:sz w:val="36"/>
-          <w:szCs w:val="36"/>
-        </w:rPr>
-        <w:t>Jul</w:t>
-      </w:r>
-      <w:r>
-        <w:rPr>
-          <w:rFonts w:ascii="Arial" w:hAnsi="Arial" w:cs="Arial"/>
-          <w:sz w:val="36"/>
-          <w:szCs w:val="36"/>
-        </w:rPr>
-        <w:t>-</w:t>
-      </w:r>
-      <w:r>
-        <w:rPr>
-          <w:rFonts w:ascii="Arial" w:hAnsi="Arial" w:cs="Arial"/>
-          <w:sz w:val="36"/>
-          <w:szCs w:val="36"/>
-        </w:rPr>
-        <w:t>201</w:t>
-      </w:r>
-      <w:r>
-        <w:rPr>
-          <w:rFonts w:ascii="Arial" w:hAnsi="Arial" w:cs="Arial"/>
-          <w:sz w:val="36"/>
-          <w:szCs w:val="36"/>
-        </w:rPr>
-        <w:t>8</w:t>
-      </w:r>
-      <w:r>
-        <w:rPr>
-          <w:rFonts w:ascii="Arial" w:hAnsi="Arial" w:cs="Arial"/>
-          <w:sz w:val="36"/>
-          <w:szCs w:val="36"/>
-        </w:rPr>
-        <w:t xml:space="preserve"> end of day EST</w:t>
-      </w:r>
-      <w:r>
-        <w:rPr>
-          <w:rFonts w:ascii="Arial" w:hAnsi="Arial" w:cs="Arial"/>
-          <w:sz w:val="36"/>
-          <w:szCs w:val="36"/>
-        </w:rPr>
-        <w:t>)</w:t>
-      </w:r>
-    </w:p>
-    <w:p>
-      <w:pPr>
-        <w:rPr>
-          <w:rFonts w:ascii="Arial" w:hAnsi="Arial" w:cs="Arial"/>
-          <w:sz w:val="28"/>
-          <w:szCs w:val="28"/>
-        </w:rPr>
-      </w:pPr>
-      <w:r>
-        <w:rPr>
-          <w:rFonts w:ascii="Arial" w:hAnsi="Arial" w:cs="Arial"/>
-          <w:sz w:val="28"/>
-          <w:szCs w:val="28"/>
+    </w:p>
+    <w:p>
+      <w:pPr>
+        <w:pStyle w:val="Heading2"/>
+        <w:rPr>
+          <w:color w:val="1F497D" w:themeColor="text2"/>
+        </w:rPr>
+      </w:pPr>
+      <w:r>
+        <w:rPr>
+          <w:color w:val="1F497D" w:themeColor="text2"/>
         </w:rPr>
         <w:t>You have been hired as an Enterprise Architect of a medium enterprise</w:t>
       </w:r>
       <w:r>
         <w:rPr>
-          <w:rFonts w:ascii="Arial" w:hAnsi="Arial" w:cs="Arial"/>
-          <w:sz w:val="28"/>
-          <w:szCs w:val="28"/>
+          <w:color w:val="1F497D" w:themeColor="text2"/>
         </w:rPr>
         <w:t xml:space="preserve"> for over six months now</w:t>
       </w:r>
       <w:r>
         <w:rPr>
-          <w:rFonts w:ascii="Arial" w:hAnsi="Arial" w:cs="Arial"/>
-          <w:sz w:val="28"/>
-          <w:szCs w:val="28"/>
+          <w:color w:val="1F497D" w:themeColor="text2"/>
         </w:rPr>
         <w:t xml:space="preserve"> (you can use your own enterprise for this assignment). </w:t>
       </w:r>
       <w:r>
         <w:rPr>
-          <w:rFonts w:ascii="Arial" w:hAnsi="Arial" w:cs="Arial"/>
-          <w:sz w:val="28"/>
-          <w:szCs w:val="28"/>
+          <w:color w:val="1F497D" w:themeColor="text2"/>
         </w:rPr>
         <w:t xml:space="preserve">Your organization has approached you to develop a plan to create a Cloud-based Disaster Recovery (DR) option.  Your manager made the argument that we should have an on-premise solution as oppose to a cloud-based solution.  Your director seems to be more progressive and wants you to make a case for a cloud solution. </w:t>
       </w:r>
     </w:p>
     <w:p>
       <w:pPr>
-        <w:rPr>
-          <w:rFonts w:ascii="Arial" w:hAnsi="Arial" w:cs="Arial"/>
-          <w:sz w:val="28"/>
-          <w:szCs w:val="28"/>
-        </w:rPr>
-      </w:pPr>
-    </w:p>
-    <w:p>
-      <w:pPr>
-        <w:rPr>
-          <w:rFonts w:ascii="Arial" w:hAnsi="Arial" w:cs="Arial"/>
-          <w:sz w:val="28"/>
-          <w:szCs w:val="28"/>
-        </w:rPr>
-      </w:pPr>
-      <w:r>
-        <w:rPr>
-          <w:rFonts w:ascii="Arial" w:hAnsi="Arial" w:cs="Arial"/>
-          <w:sz w:val="28"/>
-          <w:szCs w:val="28"/>
-        </w:rPr>
-        <w:t>Requirement</w:t>
-      </w:r>
+        <w:jc w:val="right"/>
+        <w:rPr>
+          <w:rFonts w:ascii="Arial" w:hAnsi="Arial" w:cs="Arial"/>
+          <w:sz w:val="28"/>
+          <w:szCs w:val="28"/>
+        </w:rPr>
+      </w:pPr>
     </w:p>
     <w:p>
       <w:pPr>
@@ -361,6 +189,7 @@
     <w:p>
       <w:pPr>
         <w:ind w:left="360"/>
+        <w:jc w:val="both"/>
         <w:rPr>
           <w:rFonts w:ascii="Arial" w:hAnsi="Arial" w:cs="Arial"/>
           <w:sz w:val="28"/>
@@ -378,6 +207,7 @@
       <w:r>
         <w:rPr>
           <w:rFonts w:ascii="Arial" w:hAnsi="Arial" w:cs="Arial"/>
+          <w:i/>
           <w:sz w:val="28"/>
           <w:szCs w:val="28"/>
         </w:rPr>
@@ -386,10 +216,19 @@
       <w:r>
         <w:rPr>
           <w:rFonts w:ascii="Arial" w:hAnsi="Arial" w:cs="Arial"/>
-          <w:sz w:val="28"/>
-          <w:szCs w:val="28"/>
-        </w:rPr>
-        <w:t>Recovery is non-</w:t>
+          <w:i/>
+          <w:sz w:val="28"/>
+          <w:szCs w:val="28"/>
+        </w:rPr>
+        <w:t>Recovery</w:t>
+      </w:r>
+      <w:r>
+        <w:rPr>
+          <w:rFonts w:ascii="Arial" w:hAnsi="Arial" w:cs="Arial"/>
+          <w:sz w:val="28"/>
+          <w:szCs w:val="28"/>
+        </w:rPr>
+        <w:t xml:space="preserve"> is non-</w:t>
       </w:r>
       <w:r>
         <w:rPr>
@@ -546,10 +385,19 @@
       <w:r>
         <w:rPr>
           <w:rFonts w:ascii="Arial" w:hAnsi="Arial" w:cs="Arial"/>
-          <w:sz w:val="28"/>
-          <w:szCs w:val="28"/>
-        </w:rPr>
-        <w:t xml:space="preserve">DR </w:t>
+          <w:i/>
+          <w:sz w:val="28"/>
+          <w:szCs w:val="28"/>
+        </w:rPr>
+        <w:t>DR</w:t>
+      </w:r>
+      <w:r>
+        <w:rPr>
+          <w:rFonts w:ascii="Arial" w:hAnsi="Arial" w:cs="Arial"/>
+          <w:sz w:val="28"/>
+          <w:szCs w:val="28"/>
+        </w:rPr>
+        <w:t xml:space="preserve"> </w:t>
       </w:r>
       <w:r>
         <w:rPr>
@@ -605,8 +453,44 @@
           <w:sz w:val="28"/>
           <w:szCs w:val="28"/>
         </w:rPr>
-        <w:t>, gain the ability to test DR procedures more frequently and test DR procedures if necessary</w:t>
-      </w:r>
+        <w:t xml:space="preserve">, gain the ability to test </w:t>
+      </w:r>
+      <w:r>
+        <w:rPr>
+          <w:rFonts w:ascii="Arial" w:hAnsi="Arial" w:cs="Arial"/>
+          <w:i/>
+          <w:sz w:val="28"/>
+          <w:szCs w:val="28"/>
+        </w:rPr>
+        <w:t>DR</w:t>
+      </w:r>
+      <w:r>
+        <w:rPr>
+          <w:rFonts w:ascii="Arial" w:hAnsi="Arial" w:cs="Arial"/>
+          <w:sz w:val="28"/>
+          <w:szCs w:val="28"/>
+        </w:rPr>
+        <w:t xml:space="preserve"> procedures more frequently</w:t>
+      </w:r>
+      <w:r>
+        <w:rPr>
+          <w:rFonts w:ascii="Arial" w:hAnsi="Arial" w:cs="Arial"/>
+          <w:sz w:val="28"/>
+          <w:szCs w:val="28"/>
+        </w:rPr>
+        <w:t>.</w:t>
+      </w:r>
+    </w:p>
+    <w:p>
+      <w:pPr>
+        <w:ind w:left="360"/>
+        <w:jc w:val="both"/>
+        <w:rPr>
+          <w:rFonts w:ascii="Arial" w:hAnsi="Arial" w:cs="Arial"/>
+          <w:sz w:val="28"/>
+          <w:szCs w:val="28"/>
+        </w:rPr>
+      </w:pPr>
     </w:p>
     <w:p>
       <w:pPr>
@@ -653,6 +537,7 @@
     <w:p>
       <w:pPr>
         <w:ind w:left="360"/>
+        <w:jc w:val="both"/>
         <w:rPr>
           <w:rFonts w:ascii="Arial" w:hAnsi="Arial" w:cs="Arial"/>
           <w:sz w:val="28"/>
@@ -729,7 +614,41 @@
           <w:sz w:val="28"/>
           <w:szCs w:val="28"/>
         </w:rPr>
-        <w:t xml:space="preserve"> an important role. The term hybrid cloud </w:t>
+        <w:t xml:space="preserve"> an important role. The term </w:t>
+      </w:r>
+      <w:r>
+        <w:rPr>
+          <w:rFonts w:ascii="Arial" w:hAnsi="Arial" w:cs="Arial"/>
+          <w:i/>
+          <w:sz w:val="28"/>
+          <w:szCs w:val="28"/>
+        </w:rPr>
+        <w:t>hybrid</w:t>
+      </w:r>
+      <w:r>
+        <w:rPr>
+          <w:rFonts w:ascii="Arial" w:hAnsi="Arial" w:cs="Arial"/>
+          <w:sz w:val="28"/>
+          <w:szCs w:val="28"/>
+        </w:rPr>
+        <w:t xml:space="preserve"> </w:t>
+      </w:r>
+      <w:r>
+        <w:rPr>
+          <w:rFonts w:ascii="Arial" w:hAnsi="Arial" w:cs="Arial"/>
+          <w:i/>
+          <w:sz w:val="28"/>
+          <w:szCs w:val="28"/>
+        </w:rPr>
+        <w:t>cloud</w:t>
+      </w:r>
+      <w:r>
+        <w:rPr>
+          <w:rFonts w:ascii="Arial" w:hAnsi="Arial" w:cs="Arial"/>
+          <w:sz w:val="28"/>
+          <w:szCs w:val="28"/>
+        </w:rPr>
+        <w:t xml:space="preserve"> </w:t>
       </w:r>
       <w:r>
         <w:rPr>
@@ -769,7 +688,33 @@
           <w:sz w:val="28"/>
           <w:szCs w:val="28"/>
         </w:rPr>
-        <w:t xml:space="preserve"> public cloud and on-premises data centers</w:t>
+        <w:t xml:space="preserve"> </w:t>
+      </w:r>
+      <w:r>
+        <w:rPr>
+          <w:rFonts w:ascii="Arial" w:hAnsi="Arial" w:cs="Arial"/>
+          <w:i/>
+          <w:sz w:val="28"/>
+          <w:szCs w:val="28"/>
+        </w:rPr>
+        <w:t>public cloud</w:t>
+      </w:r>
+      <w:r>
+        <w:rPr>
+          <w:rFonts w:ascii="Arial" w:hAnsi="Arial" w:cs="Arial"/>
+          <w:sz w:val="28"/>
+          <w:szCs w:val="28"/>
+        </w:rPr>
+        <w:t xml:space="preserve"> and </w:t>
+      </w:r>
+      <w:r>
+        <w:rPr>
+          <w:rFonts w:ascii="Arial" w:hAnsi="Arial" w:cs="Arial"/>
+          <w:i/>
+          <w:sz w:val="28"/>
+          <w:szCs w:val="28"/>
+        </w:rPr>
+        <w:t>on-premises data centers</w:t>
       </w:r>
       <w:r>
         <w:rPr>
@@ -849,7 +794,24 @@
           <w:sz w:val="28"/>
           <w:szCs w:val="28"/>
         </w:rPr>
-        <w:t xml:space="preserve"> hybrid cloud as a </w:t>
+        <w:t xml:space="preserve"> </w:t>
+      </w:r>
+      <w:r>
+        <w:rPr>
+          <w:rFonts w:ascii="Arial" w:hAnsi="Arial" w:cs="Arial"/>
+          <w:i/>
+          <w:sz w:val="28"/>
+          <w:szCs w:val="28"/>
+        </w:rPr>
+        <w:t>hybrid cloud</w:t>
+      </w:r>
+      <w:r>
+        <w:rPr>
+          <w:rFonts w:ascii="Arial" w:hAnsi="Arial" w:cs="Arial"/>
+          <w:sz w:val="28"/>
+          <w:szCs w:val="28"/>
+        </w:rPr>
+        <w:t xml:space="preserve"> as a </w:t>
       </w:r>
       <w:r>
         <w:rPr>
@@ -899,16 +861,6 @@
         </w:rPr>
         <w:t>. Other organizations use cloud services to extend their existing on-premises infrastructure.</w:t>
       </w:r>
-    </w:p>
-    <w:p>
-      <w:pPr>
-        <w:ind w:left="360"/>
-        <w:rPr>
-          <w:rFonts w:ascii="Arial" w:hAnsi="Arial" w:cs="Arial"/>
-          <w:sz w:val="28"/>
-          <w:szCs w:val="28"/>
-        </w:rPr>
-      </w:pPr>
     </w:p>
     <w:p>
       <w:pPr>
@@ -940,6 +892,7 @@
           <w:sz w:val="28"/>
           <w:szCs w:val="28"/>
         </w:rPr>
+        <w:lastRenderedPageBreak/>
         <w:t>Propose a set of objective arguments for and against cloud-based DR solution</w:t>
       </w:r>
       <w:r>
@@ -954,6 +907,7 @@
     <w:p>
       <w:pPr>
         <w:ind w:left="360"/>
+        <w:jc w:val="both"/>
         <w:rPr>
           <w:rFonts w:ascii="Arial" w:hAnsi="Arial" w:cs="Arial"/>
           <w:sz w:val="28"/>
@@ -974,7 +928,24 @@
           <w:sz w:val="28"/>
           <w:szCs w:val="28"/>
         </w:rPr>
-        <w:t xml:space="preserve"> cloud-based DR </w:t>
+        <w:t xml:space="preserve"> cloud-based </w:t>
+      </w:r>
+      <w:r>
+        <w:rPr>
+          <w:rFonts w:ascii="Arial" w:hAnsi="Arial" w:cs="Arial"/>
+          <w:i/>
+          <w:sz w:val="28"/>
+          <w:szCs w:val="28"/>
+        </w:rPr>
+        <w:t>DR</w:t>
+      </w:r>
+      <w:r>
+        <w:rPr>
+          <w:rFonts w:ascii="Arial" w:hAnsi="Arial" w:cs="Arial"/>
+          <w:sz w:val="28"/>
+          <w:szCs w:val="28"/>
+        </w:rPr>
+        <w:t xml:space="preserve"> </w:t>
       </w:r>
       <w:r>
         <w:rPr>
@@ -1052,6 +1023,7 @@
     <w:p>
       <w:pPr>
         <w:ind w:left="360"/>
+        <w:jc w:val="both"/>
         <w:rPr>
           <w:rFonts w:ascii="Arial" w:hAnsi="Arial" w:cs="Arial"/>
           <w:sz w:val="28"/>
@@ -1104,38 +1076,81 @@
           <w:sz w:val="28"/>
           <w:szCs w:val="28"/>
         </w:rPr>
-        <w:t xml:space="preserve">It is </w:t>
-      </w:r>
-      <w:bookmarkStart w:id="0" w:name="_GoBack"/>
-      <w:bookmarkEnd w:id="0"/>
-      <w:r>
-        <w:rPr>
-          <w:rFonts w:ascii="Arial" w:hAnsi="Arial" w:cs="Arial"/>
-          <w:sz w:val="28"/>
-          <w:szCs w:val="28"/>
-        </w:rPr>
-        <w:t>all-or-nothing thing</w:t>
-      </w:r>
-    </w:p>
-    <w:p>
-      <w:pPr>
-        <w:ind w:left="360"/>
-        <w:rPr>
-          <w:rFonts w:ascii="Arial" w:hAnsi="Arial" w:cs="Arial"/>
-          <w:sz w:val="28"/>
-          <w:szCs w:val="28"/>
-        </w:rPr>
-      </w:pPr>
-    </w:p>
-    <w:p>
-      <w:pPr>
-        <w:ind w:left="360"/>
-        <w:rPr>
-          <w:rFonts w:ascii="Arial" w:hAnsi="Arial" w:cs="Arial"/>
-          <w:sz w:val="28"/>
-          <w:szCs w:val="28"/>
-        </w:rPr>
-      </w:pPr>
+        <w:t>It is</w:t>
+      </w:r>
+      <w:r>
+        <w:rPr>
+          <w:rFonts w:ascii="Arial" w:hAnsi="Arial" w:cs="Arial"/>
+          <w:sz w:val="28"/>
+          <w:szCs w:val="28"/>
+        </w:rPr>
+        <w:t xml:space="preserve"> not</w:t>
+      </w:r>
+      <w:r>
+        <w:rPr>
+          <w:rFonts w:ascii="Arial" w:hAnsi="Arial" w:cs="Arial"/>
+          <w:sz w:val="28"/>
+          <w:szCs w:val="28"/>
+        </w:rPr>
+        <w:t xml:space="preserve"> all-or-nothing thing</w:t>
+      </w:r>
+      <w:r>
+        <w:rPr>
+          <w:rFonts w:ascii="Arial" w:hAnsi="Arial" w:cs="Arial"/>
+          <w:sz w:val="28"/>
+          <w:szCs w:val="28"/>
+        </w:rPr>
+        <w:t xml:space="preserve">. It is necessary to do an </w:t>
+      </w:r>
+      <w:r>
+        <w:rPr>
+          <w:rFonts w:ascii="Arial" w:hAnsi="Arial" w:cs="Arial"/>
+          <w:sz w:val="28"/>
+          <w:szCs w:val="28"/>
+        </w:rPr>
+        <w:t>assessment</w:t>
+      </w:r>
+      <w:r>
+        <w:rPr>
+          <w:rFonts w:ascii="Arial" w:hAnsi="Arial" w:cs="Arial"/>
+          <w:sz w:val="28"/>
+          <w:szCs w:val="28"/>
+        </w:rPr>
+        <w:t xml:space="preserve"> to determine is crucial and what is tolerable</w:t>
+      </w:r>
+      <w:r>
+        <w:rPr>
+          <w:rFonts w:ascii="Arial" w:hAnsi="Arial" w:cs="Arial"/>
+          <w:sz w:val="28"/>
+          <w:szCs w:val="28"/>
+        </w:rPr>
+        <w:t xml:space="preserve"> </w:t>
+      </w:r>
+      <w:r>
+        <w:rPr>
+          <w:rFonts w:ascii="Arial" w:hAnsi="Arial" w:cs="Arial"/>
+          <w:i/>
+          <w:sz w:val="28"/>
+          <w:szCs w:val="28"/>
+        </w:rPr>
+        <w:t>BIA</w:t>
+      </w:r>
+      <w:r>
+        <w:rPr>
+          <w:rFonts w:ascii="Arial" w:hAnsi="Arial" w:cs="Arial"/>
+          <w:sz w:val="28"/>
+          <w:szCs w:val="28"/>
+        </w:rPr>
+        <w:t>, it means, define priorities</w:t>
+      </w:r>
+      <w:r>
+        <w:rPr>
+          <w:rFonts w:ascii="Arial" w:hAnsi="Arial" w:cs="Arial"/>
+          <w:sz w:val="28"/>
+          <w:szCs w:val="28"/>
+        </w:rPr>
+        <w:t xml:space="preserve">. It is important to define properly RTO and RPO suitable for each company to encompass their regulations, policies in case of a disaster.  </w:t>
+      </w:r>
     </w:p>
     <w:p>
       <w:pPr>
@@ -1144,20 +1159,506 @@
           <w:ilvl w:val="0"/>
           <w:numId w:val="3"/>
         </w:numPr>
-        <w:rPr>
-          <w:rFonts w:ascii="Arial" w:hAnsi="Arial" w:cs="Arial"/>
-          <w:sz w:val="28"/>
-          <w:szCs w:val="28"/>
-        </w:rPr>
-      </w:pPr>
-      <w:r>
-        <w:rPr>
-          <w:rFonts w:ascii="Arial" w:hAnsi="Arial" w:cs="Arial"/>
-          <w:sz w:val="28"/>
-          <w:szCs w:val="28"/>
-        </w:rPr>
-        <w:t>Use APSA for your analysis</w:t>
-      </w:r>
+        <w:ind w:left="360"/>
+        <w:rPr>
+          <w:rFonts w:ascii="Arial" w:hAnsi="Arial" w:cs="Arial"/>
+          <w:sz w:val="28"/>
+          <w:szCs w:val="28"/>
+        </w:rPr>
+      </w:pPr>
+      <w:r>
+        <w:rPr>
+          <w:rFonts w:ascii="Arial" w:hAnsi="Arial" w:cs="Arial"/>
+          <w:b/>
+          <w:sz w:val="28"/>
+          <w:szCs w:val="28"/>
+        </w:rPr>
+        <w:t xml:space="preserve">Use APSA for your </w:t>
+      </w:r>
+      <w:r>
+        <w:rPr>
+          <w:rFonts w:ascii="Arial" w:hAnsi="Arial" w:cs="Arial"/>
+          <w:b/>
+          <w:sz w:val="28"/>
+          <w:szCs w:val="28"/>
+        </w:rPr>
+        <w:t>analyses.</w:t>
+      </w:r>
+    </w:p>
+    <w:p>
+      <w:pPr>
+        <w:ind w:left="360"/>
+        <w:rPr>
+          <w:rFonts w:ascii="Arial" w:hAnsi="Arial" w:cs="Arial"/>
+          <w:sz w:val="28"/>
+          <w:szCs w:val="28"/>
+        </w:rPr>
+      </w:pPr>
+      <w:r>
+        <w:rPr>
+          <w:rFonts w:ascii="Arial" w:hAnsi="Arial" w:cs="Arial"/>
+          <w:sz w:val="28"/>
+          <w:szCs w:val="28"/>
+        </w:rPr>
+        <w:t xml:space="preserve">A Business impact analysis </w:t>
+      </w:r>
+      <w:r>
+        <w:rPr>
+          <w:rFonts w:ascii="Arial" w:hAnsi="Arial" w:cs="Arial"/>
+          <w:i/>
+          <w:sz w:val="28"/>
+          <w:szCs w:val="28"/>
+        </w:rPr>
+        <w:t>BIA</w:t>
+      </w:r>
+      <w:r>
+        <w:rPr>
+          <w:rFonts w:ascii="Arial" w:hAnsi="Arial" w:cs="Arial"/>
+          <w:sz w:val="28"/>
+          <w:szCs w:val="28"/>
+        </w:rPr>
+        <w:t xml:space="preserve"> differentiates critical and non-critical </w:t>
+      </w:r>
+      <w:r>
+        <w:rPr>
+          <w:rFonts w:ascii="Arial" w:hAnsi="Arial" w:cs="Arial"/>
+          <w:sz w:val="28"/>
+          <w:szCs w:val="28"/>
+        </w:rPr>
+        <w:t xml:space="preserve">organization </w:t>
+      </w:r>
+      <w:r>
+        <w:rPr>
+          <w:rFonts w:ascii="Arial" w:hAnsi="Arial" w:cs="Arial"/>
+          <w:sz w:val="28"/>
+          <w:szCs w:val="28"/>
+        </w:rPr>
+        <w:t>activities. Critical functions are those whose disruption is regarded as unacceptable. Perceptions of acceptability are affected</w:t>
+      </w:r>
+      <w:r>
+        <w:rPr>
+          <w:rFonts w:ascii="Arial" w:hAnsi="Arial" w:cs="Arial"/>
+          <w:sz w:val="28"/>
+          <w:szCs w:val="28"/>
+        </w:rPr>
+        <w:t xml:space="preserve"> mainly</w:t>
+      </w:r>
+      <w:r>
+        <w:rPr>
+          <w:rFonts w:ascii="Arial" w:hAnsi="Arial" w:cs="Arial"/>
+          <w:sz w:val="28"/>
+          <w:szCs w:val="28"/>
+        </w:rPr>
+        <w:t xml:space="preserve"> by the cost of recovery solutions. A function may also be considered critical if dictated by </w:t>
+      </w:r>
+      <w:r>
+        <w:rPr>
+          <w:rFonts w:ascii="Arial" w:hAnsi="Arial" w:cs="Arial"/>
+          <w:sz w:val="28"/>
+          <w:szCs w:val="28"/>
+        </w:rPr>
+        <w:t>polices regulations or law</w:t>
+      </w:r>
+      <w:r>
+        <w:rPr>
+          <w:rFonts w:ascii="Arial" w:hAnsi="Arial" w:cs="Arial"/>
+          <w:sz w:val="28"/>
+          <w:szCs w:val="28"/>
+        </w:rPr>
+        <w:t>. For each critical functio</w:t>
+      </w:r>
+      <w:r>
+        <w:rPr>
+          <w:rFonts w:ascii="Arial" w:hAnsi="Arial" w:cs="Arial"/>
+          <w:sz w:val="28"/>
+          <w:szCs w:val="28"/>
+        </w:rPr>
+        <w:t>n, two values are assigned</w:t>
+      </w:r>
+    </w:p>
+    <w:p>
+      <w:pPr>
+        <w:pStyle w:val="ListParagraph"/>
+        <w:numPr>
+          <w:ilvl w:val="0"/>
+          <w:numId w:val="5"/>
+        </w:numPr>
+        <w:rPr>
+          <w:rFonts w:ascii="Arial" w:hAnsi="Arial" w:cs="Arial"/>
+          <w:sz w:val="28"/>
+          <w:szCs w:val="28"/>
+        </w:rPr>
+      </w:pPr>
+      <w:r>
+        <w:rPr>
+          <w:rFonts w:ascii="Arial" w:hAnsi="Arial" w:cs="Arial"/>
+          <w:b/>
+          <w:sz w:val="28"/>
+          <w:szCs w:val="28"/>
+        </w:rPr>
+        <w:t>Recovery Point Objective</w:t>
+      </w:r>
+      <w:r>
+        <w:rPr>
+          <w:rFonts w:ascii="Arial" w:hAnsi="Arial" w:cs="Arial"/>
+          <w:sz w:val="28"/>
+          <w:szCs w:val="28"/>
+        </w:rPr>
+        <w:t xml:space="preserve"> </w:t>
+      </w:r>
+      <w:r>
+        <w:rPr>
+          <w:rFonts w:ascii="Arial" w:hAnsi="Arial" w:cs="Arial"/>
+          <w:i/>
+          <w:sz w:val="28"/>
+          <w:szCs w:val="28"/>
+        </w:rPr>
+        <w:t>RPO</w:t>
+      </w:r>
+      <w:r>
+        <w:rPr>
+          <w:rFonts w:ascii="Arial" w:hAnsi="Arial" w:cs="Arial"/>
+          <w:sz w:val="28"/>
+          <w:szCs w:val="28"/>
+        </w:rPr>
+        <w:t xml:space="preserve"> </w:t>
+      </w:r>
+      <w:r>
+        <w:rPr>
+          <w:rFonts w:ascii="Arial" w:hAnsi="Arial" w:cs="Arial"/>
+          <w:sz w:val="28"/>
+          <w:szCs w:val="28"/>
+        </w:rPr>
+        <w:t xml:space="preserve">– </w:t>
+      </w:r>
+      <w:r>
+        <w:rPr>
+          <w:rFonts w:ascii="Arial" w:hAnsi="Arial" w:cs="Arial"/>
+          <w:sz w:val="28"/>
+          <w:szCs w:val="28"/>
+        </w:rPr>
+        <w:t xml:space="preserve"> </w:t>
+      </w:r>
+      <w:r>
+        <w:rPr>
+          <w:rFonts w:ascii="Arial" w:hAnsi="Arial" w:cs="Arial"/>
+          <w:sz w:val="28"/>
+          <w:szCs w:val="28"/>
+        </w:rPr>
+        <w:t>T</w:t>
+      </w:r>
+      <w:r>
+        <w:rPr>
+          <w:rFonts w:ascii="Arial" w:hAnsi="Arial" w:cs="Arial"/>
+          <w:sz w:val="28"/>
+          <w:szCs w:val="28"/>
+        </w:rPr>
+        <w:t>olerable</w:t>
+      </w:r>
+      <w:r>
+        <w:rPr>
+          <w:rFonts w:ascii="Arial" w:hAnsi="Arial" w:cs="Arial"/>
+          <w:sz w:val="28"/>
+          <w:szCs w:val="28"/>
+        </w:rPr>
+        <w:t xml:space="preserve"> latency of data that will not be recovered. </w:t>
+      </w:r>
+    </w:p>
+    <w:p>
+      <w:pPr>
+        <w:pStyle w:val="ListParagraph"/>
+        <w:numPr>
+          <w:ilvl w:val="0"/>
+          <w:numId w:val="5"/>
+        </w:numPr>
+        <w:rPr>
+          <w:rFonts w:ascii="Arial" w:hAnsi="Arial" w:cs="Arial"/>
+          <w:sz w:val="28"/>
+          <w:szCs w:val="28"/>
+        </w:rPr>
+      </w:pPr>
+      <w:r>
+        <w:rPr>
+          <w:rFonts w:ascii="Arial" w:hAnsi="Arial" w:cs="Arial"/>
+          <w:b/>
+          <w:sz w:val="28"/>
+          <w:szCs w:val="28"/>
+        </w:rPr>
+        <w:t>Recovery Time Objective</w:t>
+      </w:r>
+      <w:r>
+        <w:rPr>
+          <w:rFonts w:ascii="Arial" w:hAnsi="Arial" w:cs="Arial"/>
+          <w:sz w:val="28"/>
+          <w:szCs w:val="28"/>
+        </w:rPr>
+        <w:t xml:space="preserve"> </w:t>
+      </w:r>
+      <w:r>
+        <w:rPr>
+          <w:rFonts w:ascii="Arial" w:hAnsi="Arial" w:cs="Arial"/>
+          <w:i/>
+          <w:sz w:val="28"/>
+          <w:szCs w:val="28"/>
+        </w:rPr>
+        <w:t>RTO</w:t>
+      </w:r>
+      <w:r>
+        <w:rPr>
+          <w:rFonts w:ascii="Arial" w:hAnsi="Arial" w:cs="Arial"/>
+          <w:sz w:val="28"/>
+          <w:szCs w:val="28"/>
+        </w:rPr>
+        <w:t xml:space="preserve"> </w:t>
+      </w:r>
+      <w:r>
+        <w:rPr>
+          <w:rFonts w:ascii="Arial" w:hAnsi="Arial" w:cs="Arial"/>
+          <w:sz w:val="28"/>
+          <w:szCs w:val="28"/>
+        </w:rPr>
+        <w:t>– Tolerable</w:t>
+      </w:r>
+      <w:r>
+        <w:rPr>
+          <w:rFonts w:ascii="Arial" w:hAnsi="Arial" w:cs="Arial"/>
+          <w:sz w:val="28"/>
+          <w:szCs w:val="28"/>
+        </w:rPr>
+        <w:t xml:space="preserve"> amount of time to restore the function.</w:t>
+      </w:r>
+      <w:r>
+        <w:rPr>
+          <w:rFonts w:ascii="Arial" w:hAnsi="Arial" w:cs="Arial"/>
+          <w:sz w:val="28"/>
+          <w:szCs w:val="28"/>
+        </w:rPr>
+        <w:t xml:space="preserve"> </w:t>
+      </w:r>
+    </w:p>
+    <w:p>
+      <w:pPr>
+        <w:ind w:left="360"/>
+        <w:rPr>
+          <w:rFonts w:ascii="Arial" w:hAnsi="Arial" w:cs="Arial"/>
+          <w:sz w:val="28"/>
+          <w:szCs w:val="28"/>
+        </w:rPr>
+      </w:pPr>
+      <w:r>
+        <w:rPr>
+          <w:rFonts w:ascii="Arial" w:hAnsi="Arial" w:cs="Arial"/>
+          <w:sz w:val="28"/>
+          <w:szCs w:val="28"/>
+        </w:rPr>
+        <w:t xml:space="preserve">The recovery point objective must ensure that the maximum </w:t>
+      </w:r>
+      <w:r>
+        <w:rPr>
+          <w:rFonts w:ascii="Arial" w:hAnsi="Arial" w:cs="Arial"/>
+          <w:sz w:val="28"/>
+          <w:szCs w:val="28"/>
+        </w:rPr>
+        <w:t>acceptable</w:t>
+      </w:r>
+      <w:r>
+        <w:rPr>
+          <w:rFonts w:ascii="Arial" w:hAnsi="Arial" w:cs="Arial"/>
+          <w:sz w:val="28"/>
+          <w:szCs w:val="28"/>
+        </w:rPr>
+        <w:t xml:space="preserve"> data loss for each activity is not exceeded. The recovery time objective must ensure that the </w:t>
+      </w:r>
+      <w:r>
+        <w:rPr>
+          <w:rFonts w:ascii="Arial" w:hAnsi="Arial" w:cs="Arial"/>
+          <w:i/>
+          <w:sz w:val="28"/>
+          <w:szCs w:val="28"/>
+        </w:rPr>
+        <w:t>Maximum Tolerable Period of Disruption</w:t>
+      </w:r>
+      <w:r>
+        <w:rPr>
+          <w:rFonts w:ascii="Arial" w:hAnsi="Arial" w:cs="Arial"/>
+          <w:sz w:val="28"/>
+          <w:szCs w:val="28"/>
+        </w:rPr>
+        <w:t xml:space="preserve"> (</w:t>
+      </w:r>
+      <w:proofErr w:type="spellStart"/>
+      <w:r>
+        <w:rPr>
+          <w:rFonts w:ascii="Arial" w:hAnsi="Arial" w:cs="Arial"/>
+          <w:i/>
+          <w:sz w:val="28"/>
+          <w:szCs w:val="28"/>
+        </w:rPr>
+        <w:t>MTPoD</w:t>
+      </w:r>
+      <w:proofErr w:type="spellEnd"/>
+      <w:r>
+        <w:rPr>
+          <w:rFonts w:ascii="Arial" w:hAnsi="Arial" w:cs="Arial"/>
+          <w:sz w:val="28"/>
+          <w:szCs w:val="28"/>
+        </w:rPr>
+        <w:t>) for each activity is not exceeded.</w:t>
+      </w:r>
+      <w:r>
+        <w:rPr>
+          <w:rFonts w:ascii="Arial" w:hAnsi="Arial" w:cs="Arial"/>
+          <w:sz w:val="28"/>
+          <w:szCs w:val="28"/>
+        </w:rPr>
+        <w:t xml:space="preserve"> </w:t>
+      </w:r>
+      <w:r>
+        <w:rPr>
+          <w:rFonts w:ascii="Arial" w:hAnsi="Arial" w:cs="Arial"/>
+          <w:sz w:val="28"/>
+          <w:szCs w:val="28"/>
+        </w:rPr>
+        <w:t>Moreover</w:t>
+      </w:r>
+      <w:r>
+        <w:rPr>
+          <w:rFonts w:ascii="Arial" w:hAnsi="Arial" w:cs="Arial"/>
+          <w:sz w:val="28"/>
+          <w:szCs w:val="28"/>
+        </w:rPr>
+        <w:t>, the impact analysis results in the recovery requirements for each critical function.</w:t>
+      </w:r>
+    </w:p>
+    <w:p>
+      <w:pPr>
+        <w:ind w:left="360"/>
+        <w:rPr>
+          <w:rFonts w:ascii="Arial" w:hAnsi="Arial" w:cs="Arial"/>
+          <w:sz w:val="28"/>
+          <w:szCs w:val="28"/>
+        </w:rPr>
+      </w:pPr>
+      <w:r>
+        <w:rPr>
+          <w:rFonts w:ascii="Arial" w:hAnsi="Arial" w:cs="Arial"/>
+          <w:sz w:val="28"/>
+          <w:szCs w:val="28"/>
+        </w:rPr>
+        <w:t xml:space="preserve"> Recovery requirements consist of the following information:</w:t>
+      </w:r>
+    </w:p>
+    <w:p>
+      <w:pPr>
+        <w:pStyle w:val="ListParagraph"/>
+        <w:numPr>
+          <w:ilvl w:val="0"/>
+          <w:numId w:val="4"/>
+        </w:numPr>
+        <w:rPr>
+          <w:rFonts w:ascii="Arial" w:hAnsi="Arial" w:cs="Arial"/>
+          <w:sz w:val="28"/>
+          <w:szCs w:val="28"/>
+        </w:rPr>
+      </w:pPr>
+      <w:r>
+        <w:rPr>
+          <w:rFonts w:ascii="Arial" w:hAnsi="Arial" w:cs="Arial"/>
+          <w:sz w:val="28"/>
+          <w:szCs w:val="28"/>
+        </w:rPr>
+        <w:t>The business requirements for rec</w:t>
+      </w:r>
+      <w:r>
+        <w:rPr>
+          <w:rFonts w:ascii="Arial" w:hAnsi="Arial" w:cs="Arial"/>
+          <w:sz w:val="28"/>
+          <w:szCs w:val="28"/>
+        </w:rPr>
+        <w:t>overy of the critical function</w:t>
+      </w:r>
+    </w:p>
+    <w:p>
+      <w:pPr>
+        <w:pStyle w:val="ListParagraph"/>
+        <w:numPr>
+          <w:ilvl w:val="0"/>
+          <w:numId w:val="4"/>
+        </w:numPr>
+        <w:rPr>
+          <w:rFonts w:ascii="Arial" w:hAnsi="Arial" w:cs="Arial"/>
+          <w:sz w:val="28"/>
+          <w:szCs w:val="28"/>
+        </w:rPr>
+      </w:pPr>
+      <w:r>
+        <w:rPr>
+          <w:rFonts w:ascii="Arial" w:hAnsi="Arial" w:cs="Arial"/>
+          <w:sz w:val="28"/>
+          <w:szCs w:val="28"/>
+        </w:rPr>
+        <w:t>The technical requirements for recovery of the critical function</w:t>
+      </w:r>
+    </w:p>
+    <w:p>
+      <w:pPr>
+        <w:ind w:left="360"/>
+        <w:rPr>
+          <w:rFonts w:ascii="Arial" w:hAnsi="Arial" w:cs="Arial"/>
+          <w:sz w:val="28"/>
+          <w:szCs w:val="28"/>
+        </w:rPr>
+      </w:pPr>
+      <w:r>
+        <w:rPr>
+          <w:rFonts w:ascii="Arial" w:hAnsi="Arial" w:cs="Arial"/>
+          <w:sz w:val="28"/>
+          <w:szCs w:val="28"/>
+        </w:rPr>
+        <w:lastRenderedPageBreak/>
+        <w:t xml:space="preserve">When designing your disaster recovery plan, choose targeted strategies that address </w:t>
+      </w:r>
+      <w:r>
+        <w:rPr>
+          <w:rFonts w:ascii="Arial" w:hAnsi="Arial" w:cs="Arial"/>
+          <w:sz w:val="28"/>
+          <w:szCs w:val="28"/>
+        </w:rPr>
+        <w:t>companies’</w:t>
+      </w:r>
+      <w:r>
+        <w:rPr>
+          <w:rFonts w:ascii="Arial" w:hAnsi="Arial" w:cs="Arial"/>
+          <w:sz w:val="28"/>
+          <w:szCs w:val="28"/>
+        </w:rPr>
+        <w:t xml:space="preserve"> specific use cases. For example, in the case of historical compliance-oriented data, you probably don't need speedy access to the data; however, in the event that your service experiences an interruption, you'll most likely want to be able to recover both the data and the application as quickly as possible.</w:t>
+      </w:r>
+      <w:r>
+        <w:rPr>
+          <w:rFonts w:ascii="Arial" w:hAnsi="Arial" w:cs="Arial"/>
+          <w:sz w:val="28"/>
+          <w:szCs w:val="28"/>
+        </w:rPr>
+        <w:t xml:space="preserve"> </w:t>
+      </w:r>
+      <w:r>
+        <w:rPr>
+          <w:rFonts w:ascii="Arial" w:hAnsi="Arial" w:cs="Arial"/>
+          <w:sz w:val="28"/>
+          <w:szCs w:val="28"/>
+        </w:rPr>
+        <w:t>It isn't enough to simply have a plan for backing up or archiving your data. Make sure your disaster recovery plan addresses the full recovery process, from backups to restores to cleanup.</w:t>
+      </w:r>
+    </w:p>
+    <w:p>
+      <w:pPr>
+        <w:rPr>
+          <w:rFonts w:ascii="Arial" w:hAnsi="Arial" w:cs="Arial"/>
+          <w:sz w:val="28"/>
+          <w:szCs w:val="28"/>
+        </w:rPr>
+      </w:pPr>
     </w:p>
     <w:p>
       <w:pPr>
@@ -1168,13 +1669,15 @@
         </w:numPr>
         <w:rPr>
           <w:rFonts w:ascii="Arial" w:hAnsi="Arial" w:cs="Arial"/>
-          <w:sz w:val="28"/>
-          <w:szCs w:val="28"/>
-        </w:rPr>
-      </w:pPr>
-      <w:r>
-        <w:rPr>
-          <w:rFonts w:ascii="Arial" w:hAnsi="Arial" w:cs="Arial"/>
+          <w:b/>
+          <w:sz w:val="28"/>
+          <w:szCs w:val="28"/>
+        </w:rPr>
+      </w:pPr>
+      <w:r>
+        <w:rPr>
+          <w:rFonts w:ascii="Arial" w:hAnsi="Arial" w:cs="Arial"/>
+          <w:b/>
           <w:sz w:val="28"/>
           <w:szCs w:val="28"/>
         </w:rPr>
@@ -1183,70 +1686,20 @@
     </w:p>
     <w:p>
       <w:pPr>
-        <w:pStyle w:val="ListParagraph"/>
-        <w:numPr>
-          <w:ilvl w:val="0"/>
-          <w:numId w:val="3"/>
-        </w:numPr>
-        <w:rPr>
-          <w:rFonts w:ascii="Arial" w:hAnsi="Arial" w:cs="Arial"/>
-          <w:sz w:val="28"/>
-          <w:szCs w:val="28"/>
-        </w:rPr>
-      </w:pPr>
-      <w:r>
-        <w:rPr>
-          <w:rFonts w:ascii="Arial" w:hAnsi="Arial" w:cs="Arial"/>
-          <w:sz w:val="28"/>
-          <w:szCs w:val="28"/>
-        </w:rPr>
-        <w:t>Please include a</w:t>
-      </w:r>
-      <w:r>
-        <w:rPr>
-          <w:rFonts w:ascii="Arial" w:hAnsi="Arial" w:cs="Arial"/>
-          <w:sz w:val="28"/>
-          <w:szCs w:val="28"/>
-        </w:rPr>
-        <w:t>ny appropriate definitions</w:t>
-      </w:r>
-    </w:p>
-    <w:p>
-      <w:pPr>
-        <w:pStyle w:val="ListParagraph"/>
-        <w:numPr>
-          <w:ilvl w:val="0"/>
-          <w:numId w:val="3"/>
-        </w:numPr>
-        <w:rPr>
-          <w:rFonts w:ascii="Arial" w:hAnsi="Arial" w:cs="Arial"/>
-          <w:sz w:val="28"/>
-          <w:szCs w:val="28"/>
-        </w:rPr>
-      </w:pPr>
-      <w:r>
-        <w:rPr>
-          <w:rFonts w:ascii="Arial" w:hAnsi="Arial" w:cs="Arial"/>
-          <w:sz w:val="28"/>
-          <w:szCs w:val="28"/>
-        </w:rPr>
-        <w:t>3</w:t>
-      </w:r>
-      <w:r>
-        <w:rPr>
-          <w:rFonts w:ascii="Arial" w:hAnsi="Arial" w:cs="Arial"/>
-          <w:sz w:val="28"/>
-          <w:szCs w:val="28"/>
-        </w:rPr>
-        <w:t>-</w:t>
-      </w:r>
-      <w:r>
-        <w:rPr>
-          <w:rFonts w:ascii="Arial" w:hAnsi="Arial" w:cs="Arial"/>
-          <w:sz w:val="28"/>
-          <w:szCs w:val="28"/>
-        </w:rPr>
-        <w:t>4</w:t>
+        <w:ind w:left="360"/>
+        <w:rPr>
+          <w:rFonts w:ascii="Arial" w:hAnsi="Arial" w:cs="Arial"/>
+          <w:sz w:val="28"/>
+          <w:szCs w:val="28"/>
+        </w:rPr>
+      </w:pPr>
+      <w:r>
+        <w:rPr>
+          <w:rFonts w:ascii="Arial" w:hAnsi="Arial" w:cs="Arial"/>
+          <w:sz w:val="28"/>
+          <w:szCs w:val="28"/>
+        </w:rPr>
+        <w:t>The analysis phase begins with the business impact analysis, during which the following activities take place:</w:t>
       </w:r>
       <w:r>
         <w:rPr>
@@ -1262,92 +1715,942 @@
           <w:sz w:val="28"/>
           <w:szCs w:val="28"/>
         </w:rPr>
-        <w:t xml:space="preserve">typed </w:t>
-      </w:r>
-      <w:r>
-        <w:rPr>
-          <w:rFonts w:ascii="Arial" w:hAnsi="Arial" w:cs="Arial"/>
-          <w:sz w:val="28"/>
-          <w:szCs w:val="28"/>
-        </w:rPr>
-        <w:t>pages single space NOT including</w:t>
-      </w:r>
-      <w:r>
-        <w:rPr>
-          <w:rFonts w:ascii="Arial" w:hAnsi="Arial" w:cs="Arial"/>
-          <w:sz w:val="28"/>
-          <w:szCs w:val="28"/>
-        </w:rPr>
-        <w:t xml:space="preserve"> diagrams</w:t>
-      </w:r>
-    </w:p>
-    <w:p>
-      <w:pPr>
-        <w:pStyle w:val="ListParagraph"/>
-        <w:numPr>
-          <w:ilvl w:val="0"/>
-          <w:numId w:val="3"/>
-        </w:numPr>
-        <w:rPr>
-          <w:rFonts w:ascii="Arial" w:hAnsi="Arial" w:cs="Arial"/>
-          <w:sz w:val="28"/>
-          <w:szCs w:val="28"/>
-        </w:rPr>
-      </w:pPr>
-      <w:r>
-        <w:rPr>
-          <w:rFonts w:ascii="Arial" w:hAnsi="Arial" w:cs="Arial"/>
-          <w:sz w:val="28"/>
-          <w:szCs w:val="28"/>
-        </w:rPr>
-        <w:t>Additional materials can be added as appendices</w:t>
-      </w:r>
-    </w:p>
-    <w:p>
-      <w:pPr>
-        <w:pStyle w:val="ListParagraph"/>
-        <w:numPr>
-          <w:ilvl w:val="0"/>
-          <w:numId w:val="3"/>
-        </w:numPr>
-        <w:rPr>
-          <w:rFonts w:ascii="Arial" w:hAnsi="Arial" w:cs="Arial"/>
-          <w:sz w:val="28"/>
-          <w:szCs w:val="28"/>
-        </w:rPr>
-      </w:pPr>
-      <w:r>
-        <w:rPr>
-          <w:rFonts w:ascii="Arial" w:hAnsi="Arial" w:cs="Arial"/>
-          <w:sz w:val="28"/>
-          <w:szCs w:val="28"/>
-        </w:rPr>
-        <w:t>Please cite all references and the appropriate bibliographic reference</w:t>
-      </w:r>
-    </w:p>
-    <w:p>
-      <w:pPr>
-        <w:pStyle w:val="ListParagraph"/>
-        <w:numPr>
-          <w:ilvl w:val="0"/>
-          <w:numId w:val="3"/>
-        </w:numPr>
-        <w:rPr>
-          <w:rFonts w:ascii="Arial" w:hAnsi="Arial" w:cs="Arial"/>
-          <w:sz w:val="28"/>
-          <w:szCs w:val="28"/>
-        </w:rPr>
-      </w:pPr>
-      <w:r>
-        <w:rPr>
-          <w:rFonts w:ascii="Arial" w:hAnsi="Arial" w:cs="Arial"/>
-          <w:sz w:val="28"/>
-          <w:szCs w:val="28"/>
-        </w:rPr>
-        <w:t>Your name, telephone number and student ID must be part of the footer on every page</w:t>
-      </w:r>
+        <w:t>critical business processes, systems, personnel, records, and data are identified</w:t>
+      </w:r>
+      <w:r>
+        <w:rPr>
+          <w:rFonts w:ascii="Arial" w:hAnsi="Arial" w:cs="Arial"/>
+          <w:sz w:val="28"/>
+          <w:szCs w:val="28"/>
+        </w:rPr>
+        <w:t xml:space="preserve">, </w:t>
+      </w:r>
+      <w:r>
+        <w:rPr>
+          <w:rFonts w:ascii="Arial" w:hAnsi="Arial" w:cs="Arial"/>
+          <w:sz w:val="28"/>
+          <w:szCs w:val="28"/>
+        </w:rPr>
+        <w:t>any contractual commitments made for business continuity are collected</w:t>
+      </w:r>
+      <w:r>
+        <w:rPr>
+          <w:rFonts w:ascii="Arial" w:hAnsi="Arial" w:cs="Arial"/>
+          <w:sz w:val="28"/>
+          <w:szCs w:val="28"/>
+        </w:rPr>
+        <w:t xml:space="preserve">, </w:t>
+      </w:r>
+      <w:r>
+        <w:rPr>
+          <w:rFonts w:ascii="Arial" w:hAnsi="Arial" w:cs="Arial"/>
+          <w:sz w:val="28"/>
+          <w:szCs w:val="28"/>
+        </w:rPr>
+        <w:t>recovery priorities are set</w:t>
+      </w:r>
+      <w:r>
+        <w:rPr>
+          <w:rFonts w:ascii="Arial" w:hAnsi="Arial" w:cs="Arial"/>
+          <w:sz w:val="28"/>
+          <w:szCs w:val="28"/>
+        </w:rPr>
+        <w:t>,</w:t>
+      </w:r>
+      <w:r>
+        <w:rPr>
+          <w:rFonts w:ascii="Arial" w:hAnsi="Arial" w:cs="Arial"/>
+          <w:sz w:val="28"/>
+          <w:szCs w:val="28"/>
+        </w:rPr>
+        <w:t xml:space="preserve"> </w:t>
+      </w:r>
+      <w:r>
+        <w:rPr>
+          <w:rFonts w:ascii="Arial" w:hAnsi="Arial" w:cs="Arial"/>
+          <w:sz w:val="28"/>
+          <w:szCs w:val="28"/>
+        </w:rPr>
+        <w:t>internal and external dependencies are documented</w:t>
+      </w:r>
+      <w:r>
+        <w:rPr>
+          <w:rFonts w:ascii="Arial" w:hAnsi="Arial" w:cs="Arial"/>
+          <w:sz w:val="28"/>
+          <w:szCs w:val="28"/>
+        </w:rPr>
+        <w:t xml:space="preserve">, </w:t>
+      </w:r>
+      <w:r>
+        <w:rPr>
+          <w:rFonts w:ascii="Arial" w:hAnsi="Arial" w:cs="Arial"/>
+          <w:sz w:val="28"/>
+          <w:szCs w:val="28"/>
+        </w:rPr>
+        <w:t>financial imp</w:t>
+      </w:r>
+      <w:r>
+        <w:rPr>
+          <w:rFonts w:ascii="Arial" w:hAnsi="Arial" w:cs="Arial"/>
+          <w:sz w:val="28"/>
+          <w:szCs w:val="28"/>
+        </w:rPr>
+        <w:t>acts for outages are quantified.</w:t>
+      </w:r>
+    </w:p>
+    <w:p>
+      <w:pPr>
+        <w:ind w:left="360"/>
+        <w:rPr>
+          <w:rFonts w:ascii="Arial" w:hAnsi="Arial" w:cs="Arial"/>
+          <w:sz w:val="28"/>
+          <w:szCs w:val="28"/>
+        </w:rPr>
+      </w:pPr>
+      <w:r>
+        <w:rPr>
+          <w:rFonts w:ascii="Arial" w:hAnsi="Arial" w:cs="Arial"/>
+          <w:sz w:val="28"/>
+          <w:szCs w:val="28"/>
+        </w:rPr>
+        <w:t xml:space="preserve">This process may be iterative, requiring one or two passes by key business users and senior management. It also involves providing training to such individuals who may not be familiar with business continuity planning or the meaning of RPO and RTO. </w:t>
+      </w:r>
+    </w:p>
+    <w:p>
+      <w:pPr>
+        <w:ind w:left="360"/>
+        <w:rPr>
+          <w:rFonts w:ascii="Arial" w:hAnsi="Arial" w:cs="Arial"/>
+          <w:sz w:val="28"/>
+          <w:szCs w:val="28"/>
+        </w:rPr>
+      </w:pPr>
+      <w:r>
+        <w:rPr>
+          <w:rFonts w:ascii="Arial" w:hAnsi="Arial" w:cs="Arial"/>
+          <w:sz w:val="28"/>
+          <w:szCs w:val="28"/>
+        </w:rPr>
+        <w:t>It is</w:t>
+      </w:r>
+      <w:r>
+        <w:rPr>
+          <w:rFonts w:ascii="Arial" w:hAnsi="Arial" w:cs="Arial"/>
+          <w:sz w:val="28"/>
+          <w:szCs w:val="28"/>
+        </w:rPr>
+        <w:t xml:space="preserve"> expect</w:t>
+      </w:r>
+      <w:r>
+        <w:rPr>
+          <w:rFonts w:ascii="Arial" w:hAnsi="Arial" w:cs="Arial"/>
+          <w:sz w:val="28"/>
+          <w:szCs w:val="28"/>
+        </w:rPr>
+        <w:t>ed that</w:t>
+      </w:r>
+      <w:r>
+        <w:rPr>
+          <w:rFonts w:ascii="Arial" w:hAnsi="Arial" w:cs="Arial"/>
+          <w:sz w:val="28"/>
+          <w:szCs w:val="28"/>
+        </w:rPr>
+        <w:t xml:space="preserve"> some users</w:t>
+      </w:r>
+      <w:r>
+        <w:rPr>
+          <w:rFonts w:ascii="Arial" w:hAnsi="Arial" w:cs="Arial"/>
+          <w:sz w:val="28"/>
+          <w:szCs w:val="28"/>
+        </w:rPr>
+        <w:t xml:space="preserve"> to define very stringent </w:t>
+      </w:r>
+      <w:r>
+        <w:rPr>
+          <w:rFonts w:ascii="Arial" w:hAnsi="Arial" w:cs="Arial"/>
+          <w:i/>
+          <w:sz w:val="28"/>
+          <w:szCs w:val="28"/>
+        </w:rPr>
+        <w:t>RPO</w:t>
+      </w:r>
+      <w:r>
+        <w:rPr>
+          <w:rFonts w:ascii="Arial" w:hAnsi="Arial" w:cs="Arial"/>
+          <w:sz w:val="28"/>
+          <w:szCs w:val="28"/>
+        </w:rPr>
+        <w:t xml:space="preserve"> and </w:t>
+      </w:r>
+      <w:r>
+        <w:rPr>
+          <w:rFonts w:ascii="Arial" w:hAnsi="Arial" w:cs="Arial"/>
+          <w:i/>
+          <w:sz w:val="28"/>
+          <w:szCs w:val="28"/>
+        </w:rPr>
+        <w:t>RTO</w:t>
+      </w:r>
+      <w:r>
+        <w:rPr>
+          <w:rFonts w:ascii="Arial" w:hAnsi="Arial" w:cs="Arial"/>
+          <w:sz w:val="28"/>
+          <w:szCs w:val="28"/>
+        </w:rPr>
+        <w:t xml:space="preserve"> numbers when the business need is not entirely clear; accept that these figures could be reconsidered once the cost of the resultant recovery solutions becomes clear to them during the design stage.</w:t>
+      </w:r>
+    </w:p>
+    <w:p>
+      <w:pPr>
+        <w:ind w:left="360"/>
+        <w:rPr>
+          <w:rFonts w:ascii="Arial" w:hAnsi="Arial" w:cs="Arial"/>
+          <w:sz w:val="28"/>
+          <w:szCs w:val="28"/>
+        </w:rPr>
+      </w:pPr>
+      <w:r>
+        <w:rPr>
+          <w:rFonts w:ascii="Arial" w:hAnsi="Arial" w:cs="Arial"/>
+          <w:sz w:val="28"/>
+          <w:szCs w:val="28"/>
+        </w:rPr>
+        <w:t xml:space="preserve">It is also necessary to understand the detail behind the RTO. For example, if an RTO is set at 3 days, does this business process need to be restored </w:t>
+      </w:r>
+      <w:r>
+        <w:rPr>
+          <w:rFonts w:ascii="Arial" w:hAnsi="Arial" w:cs="Arial"/>
+          <w:sz w:val="28"/>
+          <w:szCs w:val="28"/>
+        </w:rPr>
+        <w:t>completely</w:t>
+      </w:r>
+      <w:r>
+        <w:rPr>
+          <w:rFonts w:ascii="Arial" w:hAnsi="Arial" w:cs="Arial"/>
+          <w:sz w:val="28"/>
+          <w:szCs w:val="28"/>
+        </w:rPr>
+        <w:t>? Or could it be recovered in stages?</w:t>
+      </w:r>
+    </w:p>
+    <w:p>
+      <w:pPr>
+        <w:ind w:left="360"/>
+        <w:rPr>
+          <w:rFonts w:ascii="Arial" w:hAnsi="Arial" w:cs="Arial"/>
+          <w:sz w:val="28"/>
+          <w:szCs w:val="28"/>
+        </w:rPr>
+      </w:pPr>
+      <w:r>
+        <w:rPr>
+          <w:rFonts w:ascii="Arial" w:hAnsi="Arial" w:cs="Arial"/>
+          <w:i/>
+          <w:sz w:val="28"/>
+          <w:szCs w:val="28"/>
+        </w:rPr>
+        <w:t>RTO</w:t>
+      </w:r>
+      <w:r>
+        <w:rPr>
+          <w:rFonts w:ascii="Arial" w:hAnsi="Arial" w:cs="Arial"/>
+          <w:sz w:val="28"/>
+          <w:szCs w:val="28"/>
+        </w:rPr>
+        <w:t xml:space="preserve"> is not always a si</w:t>
+      </w:r>
+      <w:r>
+        <w:rPr>
+          <w:rFonts w:ascii="Arial" w:hAnsi="Arial" w:cs="Arial"/>
+          <w:sz w:val="28"/>
+          <w:szCs w:val="28"/>
+        </w:rPr>
+        <w:t>ngle number for an organization. T</w:t>
+      </w:r>
+      <w:r>
+        <w:rPr>
+          <w:rFonts w:ascii="Arial" w:hAnsi="Arial" w:cs="Arial"/>
+          <w:sz w:val="28"/>
+          <w:szCs w:val="28"/>
+        </w:rPr>
+        <w:t xml:space="preserve">here may be different </w:t>
+      </w:r>
+      <w:r>
+        <w:rPr>
+          <w:rFonts w:ascii="Arial" w:hAnsi="Arial" w:cs="Arial"/>
+          <w:i/>
+          <w:sz w:val="28"/>
+          <w:szCs w:val="28"/>
+        </w:rPr>
+        <w:t>RTOs</w:t>
+      </w:r>
+      <w:r>
+        <w:rPr>
+          <w:rFonts w:ascii="Arial" w:hAnsi="Arial" w:cs="Arial"/>
+          <w:sz w:val="28"/>
+          <w:szCs w:val="28"/>
+        </w:rPr>
+        <w:t xml:space="preserve"> by business, department, function, geography, application system, or system platform (mainframe, web, server, etc.).</w:t>
+      </w:r>
+    </w:p>
+    <w:p>
+      <w:pPr>
+        <w:ind w:left="360"/>
+        <w:rPr>
+          <w:rFonts w:ascii="Arial" w:hAnsi="Arial" w:cs="Arial"/>
+          <w:sz w:val="28"/>
+          <w:szCs w:val="28"/>
+        </w:rPr>
+      </w:pPr>
+      <w:r>
+        <w:rPr>
+          <w:rFonts w:ascii="Arial" w:hAnsi="Arial" w:cs="Arial"/>
+          <w:i/>
+          <w:sz w:val="28"/>
+          <w:szCs w:val="28"/>
+        </w:rPr>
+        <w:t>RPO</w:t>
+      </w:r>
+      <w:r>
+        <w:rPr>
+          <w:rFonts w:ascii="Arial" w:hAnsi="Arial" w:cs="Arial"/>
+          <w:sz w:val="28"/>
+          <w:szCs w:val="28"/>
+        </w:rPr>
+        <w:t xml:space="preserve"> and </w:t>
+      </w:r>
+      <w:r>
+        <w:rPr>
+          <w:rFonts w:ascii="Arial" w:hAnsi="Arial" w:cs="Arial"/>
+          <w:i/>
+          <w:sz w:val="28"/>
+          <w:szCs w:val="28"/>
+        </w:rPr>
+        <w:t>RTO</w:t>
+      </w:r>
+      <w:r>
+        <w:rPr>
+          <w:rFonts w:ascii="Arial" w:hAnsi="Arial" w:cs="Arial"/>
+          <w:sz w:val="28"/>
+          <w:szCs w:val="28"/>
+        </w:rPr>
+        <w:t xml:space="preserve"> numbers have been gene</w:t>
+      </w:r>
+      <w:r>
+        <w:rPr>
+          <w:rFonts w:ascii="Arial" w:hAnsi="Arial" w:cs="Arial"/>
+          <w:sz w:val="28"/>
+          <w:szCs w:val="28"/>
+        </w:rPr>
+        <w:t xml:space="preserve">rated by the </w:t>
+      </w:r>
+      <w:r>
+        <w:rPr>
+          <w:rFonts w:ascii="Arial" w:hAnsi="Arial" w:cs="Arial"/>
+          <w:i/>
+          <w:sz w:val="28"/>
+          <w:szCs w:val="28"/>
+        </w:rPr>
+        <w:t>BIA</w:t>
+      </w:r>
+      <w:r>
+        <w:rPr>
+          <w:rFonts w:ascii="Arial" w:hAnsi="Arial" w:cs="Arial"/>
+          <w:sz w:val="28"/>
+          <w:szCs w:val="28"/>
+        </w:rPr>
+        <w:t xml:space="preserve"> process and </w:t>
+      </w:r>
+      <w:r>
+        <w:rPr>
+          <w:rFonts w:ascii="Arial" w:hAnsi="Arial" w:cs="Arial"/>
+          <w:sz w:val="28"/>
+          <w:szCs w:val="28"/>
+        </w:rPr>
+        <w:t>by business users, and have been signed off by management.</w:t>
+      </w:r>
+    </w:p>
+    <w:p>
+      <w:pPr>
+        <w:ind w:left="360"/>
+        <w:rPr>
+          <w:rFonts w:ascii="Arial" w:hAnsi="Arial" w:cs="Arial"/>
+          <w:sz w:val="28"/>
+          <w:szCs w:val="28"/>
+        </w:rPr>
+      </w:pPr>
+    </w:p>
+    <w:p>
+      <w:pPr>
+        <w:ind w:left="360"/>
+        <w:rPr>
+          <w:rFonts w:ascii="Arial" w:hAnsi="Arial" w:cs="Arial"/>
+          <w:b/>
+          <w:sz w:val="28"/>
+          <w:szCs w:val="28"/>
+        </w:rPr>
+      </w:pPr>
+      <w:r>
+        <w:rPr>
+          <w:rFonts w:ascii="Arial" w:hAnsi="Arial" w:cs="Arial"/>
+          <w:b/>
+          <w:sz w:val="28"/>
+          <w:szCs w:val="28"/>
+        </w:rPr>
+        <w:t>RPO</w:t>
+      </w:r>
+      <w:r>
+        <w:rPr>
+          <w:rFonts w:ascii="Arial" w:hAnsi="Arial" w:cs="Arial"/>
+          <w:b/>
+          <w:sz w:val="28"/>
+          <w:szCs w:val="28"/>
+        </w:rPr>
+        <w:t xml:space="preserve">: </w:t>
+      </w:r>
+      <w:r>
+        <w:rPr>
+          <w:rFonts w:ascii="Arial" w:hAnsi="Arial" w:cs="Arial"/>
+          <w:i/>
+          <w:sz w:val="28"/>
+          <w:szCs w:val="28"/>
+        </w:rPr>
+        <w:t>Recovery Point Objective</w:t>
+      </w:r>
+    </w:p>
+    <w:p>
+      <w:pPr>
+        <w:ind w:left="360"/>
+        <w:rPr>
+          <w:rFonts w:ascii="Arial" w:hAnsi="Arial" w:cs="Arial"/>
+          <w:b/>
+          <w:sz w:val="28"/>
+          <w:szCs w:val="28"/>
+        </w:rPr>
+      </w:pPr>
+      <w:r>
+        <w:rPr>
+          <w:rFonts w:ascii="Arial" w:hAnsi="Arial" w:cs="Arial"/>
+          <w:b/>
+          <w:sz w:val="28"/>
+          <w:szCs w:val="28"/>
+        </w:rPr>
+        <w:t>RTO</w:t>
+      </w:r>
+      <w:r>
+        <w:rPr>
+          <w:rFonts w:ascii="Arial" w:hAnsi="Arial" w:cs="Arial"/>
+          <w:b/>
+          <w:sz w:val="28"/>
+          <w:szCs w:val="28"/>
+        </w:rPr>
+        <w:t xml:space="preserve">: </w:t>
+      </w:r>
+      <w:r>
+        <w:rPr>
+          <w:rFonts w:ascii="Arial" w:hAnsi="Arial" w:cs="Arial"/>
+          <w:i/>
+          <w:sz w:val="28"/>
+          <w:szCs w:val="28"/>
+        </w:rPr>
+        <w:t>Recovery Time Objective</w:t>
+      </w:r>
+    </w:p>
+    <w:p>
+      <w:pPr>
+        <w:ind w:left="360"/>
+        <w:rPr>
+          <w:rFonts w:ascii="Arial" w:hAnsi="Arial" w:cs="Arial"/>
+          <w:b/>
+          <w:sz w:val="28"/>
+          <w:szCs w:val="28"/>
+        </w:rPr>
+      </w:pPr>
+      <w:r>
+        <w:rPr>
+          <w:rFonts w:ascii="Arial" w:hAnsi="Arial" w:cs="Arial"/>
+          <w:b/>
+          <w:sz w:val="28"/>
+          <w:szCs w:val="28"/>
+        </w:rPr>
+        <w:t>BIA</w:t>
+      </w:r>
+      <w:r>
+        <w:rPr>
+          <w:rFonts w:ascii="Arial" w:hAnsi="Arial" w:cs="Arial"/>
+          <w:b/>
+          <w:sz w:val="28"/>
+          <w:szCs w:val="28"/>
+        </w:rPr>
+        <w:t xml:space="preserve">: </w:t>
+      </w:r>
+      <w:r>
+        <w:rPr>
+          <w:rFonts w:ascii="Arial" w:hAnsi="Arial" w:cs="Arial"/>
+          <w:i/>
+          <w:sz w:val="28"/>
+          <w:szCs w:val="28"/>
+        </w:rPr>
+        <w:t>Business impact analysis</w:t>
+      </w:r>
+    </w:p>
+    <w:p>
+      <w:pPr>
+        <w:ind w:left="360"/>
+        <w:rPr>
+          <w:rFonts w:ascii="Arial" w:hAnsi="Arial" w:cs="Arial"/>
+          <w:i/>
+          <w:sz w:val="28"/>
+          <w:szCs w:val="28"/>
+        </w:rPr>
+      </w:pPr>
+      <w:proofErr w:type="spellStart"/>
+      <w:r>
+        <w:rPr>
+          <w:rFonts w:ascii="Arial" w:hAnsi="Arial" w:cs="Arial"/>
+          <w:b/>
+          <w:sz w:val="28"/>
+          <w:szCs w:val="28"/>
+        </w:rPr>
+        <w:t>MTPoD</w:t>
+      </w:r>
+      <w:proofErr w:type="spellEnd"/>
+      <w:r>
+        <w:rPr>
+          <w:rFonts w:ascii="Arial" w:hAnsi="Arial" w:cs="Arial"/>
+          <w:b/>
+          <w:sz w:val="28"/>
+          <w:szCs w:val="28"/>
+        </w:rPr>
+        <w:t>:</w:t>
+      </w:r>
+      <w:r>
+        <w:rPr>
+          <w:rFonts w:ascii="Arial" w:hAnsi="Arial" w:cs="Arial"/>
+          <w:b/>
+          <w:sz w:val="28"/>
+          <w:szCs w:val="28"/>
+        </w:rPr>
+        <w:t xml:space="preserve"> </w:t>
+      </w:r>
+      <w:r>
+        <w:rPr>
+          <w:rFonts w:ascii="Arial" w:hAnsi="Arial" w:cs="Arial"/>
+          <w:i/>
+          <w:sz w:val="28"/>
+          <w:szCs w:val="28"/>
+        </w:rPr>
+        <w:t>Maximum Tolerable Period of Disruption</w:t>
+      </w:r>
+    </w:p>
+    <w:p>
+      <w:pPr>
+        <w:ind w:left="360"/>
+        <w:rPr>
+          <w:rFonts w:ascii="Arial" w:hAnsi="Arial" w:cs="Arial"/>
+          <w:i/>
+          <w:sz w:val="28"/>
+          <w:szCs w:val="28"/>
+        </w:rPr>
+      </w:pPr>
+      <w:r>
+        <w:rPr>
+          <w:rFonts w:ascii="Arial" w:hAnsi="Arial" w:cs="Arial"/>
+          <w:b/>
+          <w:sz w:val="28"/>
+          <w:szCs w:val="28"/>
+        </w:rPr>
+        <w:t>APSA</w:t>
+      </w:r>
+      <w:r>
+        <w:rPr>
+          <w:rFonts w:ascii="Arial" w:hAnsi="Arial" w:cs="Arial"/>
+          <w:b/>
+          <w:sz w:val="28"/>
+          <w:szCs w:val="28"/>
+        </w:rPr>
+        <w:t>:</w:t>
+      </w:r>
+      <w:r>
+        <w:rPr>
+          <w:rFonts w:ascii="Arial" w:hAnsi="Arial" w:cs="Arial"/>
+          <w:b/>
+          <w:sz w:val="28"/>
+          <w:szCs w:val="28"/>
+        </w:rPr>
+        <w:t xml:space="preserve"> </w:t>
+      </w:r>
+      <w:r>
+        <w:rPr>
+          <w:rFonts w:ascii="Arial" w:hAnsi="Arial" w:cs="Arial"/>
+          <w:i/>
+          <w:sz w:val="28"/>
+          <w:szCs w:val="28"/>
+        </w:rPr>
+        <w:t>Architecture, Privacy, Security and Accessibility</w:t>
+      </w:r>
+    </w:p>
+    <w:p>
+      <w:pPr>
+        <w:ind w:left="360"/>
+        <w:rPr>
+          <w:rFonts w:ascii="Arial" w:hAnsi="Arial" w:cs="Arial"/>
+          <w:i/>
+          <w:sz w:val="28"/>
+          <w:szCs w:val="28"/>
+        </w:rPr>
+      </w:pPr>
+      <w:r>
+        <w:rPr>
+          <w:rFonts w:ascii="Arial" w:hAnsi="Arial" w:cs="Arial"/>
+          <w:b/>
+          <w:sz w:val="28"/>
+          <w:szCs w:val="28"/>
+        </w:rPr>
+        <w:t>DR</w:t>
+      </w:r>
+      <w:r>
+        <w:rPr>
+          <w:rFonts w:ascii="Arial" w:hAnsi="Arial" w:cs="Arial"/>
+          <w:b/>
+          <w:sz w:val="28"/>
+          <w:szCs w:val="28"/>
+        </w:rPr>
+        <w:t xml:space="preserve">: </w:t>
+      </w:r>
+      <w:r>
+        <w:rPr>
+          <w:rFonts w:ascii="Arial" w:hAnsi="Arial" w:cs="Arial"/>
+          <w:i/>
+          <w:sz w:val="28"/>
+          <w:szCs w:val="28"/>
+        </w:rPr>
+        <w:t>Disaster Recovery</w:t>
+      </w:r>
+    </w:p>
+    <w:p>
+      <w:pPr>
+        <w:ind w:left="360"/>
+        <w:rPr>
+          <w:rFonts w:ascii="Arial" w:hAnsi="Arial" w:cs="Arial"/>
+          <w:sz w:val="28"/>
+          <w:szCs w:val="28"/>
+        </w:rPr>
+      </w:pPr>
+    </w:p>
+    <w:p>
+      <w:pPr>
+        <w:ind w:left="360"/>
+        <w:rPr>
+          <w:rFonts w:ascii="Arial" w:hAnsi="Arial" w:cs="Arial"/>
+          <w:b/>
+          <w:i/>
+          <w:sz w:val="28"/>
+          <w:szCs w:val="28"/>
+        </w:rPr>
+      </w:pPr>
+      <w:r>
+        <w:rPr>
+          <w:rFonts w:ascii="Arial" w:hAnsi="Arial" w:cs="Arial"/>
+          <w:b/>
+          <w:i/>
+          <w:sz w:val="28"/>
+          <w:szCs w:val="28"/>
+        </w:rPr>
+        <w:t>Reference:</w:t>
+      </w:r>
+    </w:p>
+    <w:p>
+      <w:pPr>
+        <w:ind w:left="360"/>
+        <w:rPr>
+          <w:rFonts w:ascii="Arial" w:hAnsi="Arial" w:cs="Arial"/>
+          <w:i/>
+          <w:sz w:val="24"/>
+          <w:szCs w:val="24"/>
+        </w:rPr>
+      </w:pPr>
+      <w:proofErr w:type="spellStart"/>
+      <w:proofErr w:type="gramStart"/>
+      <w:r>
+        <w:rPr>
+          <w:rFonts w:ascii="Arial" w:hAnsi="Arial" w:cs="Arial"/>
+          <w:b/>
+          <w:i/>
+          <w:sz w:val="24"/>
+          <w:szCs w:val="24"/>
+        </w:rPr>
+        <w:t>Wikbon</w:t>
+      </w:r>
+      <w:proofErr w:type="spellEnd"/>
+      <w:r>
+        <w:rPr>
+          <w:rFonts w:ascii="Arial" w:hAnsi="Arial" w:cs="Arial"/>
+          <w:i/>
+          <w:sz w:val="24"/>
+          <w:szCs w:val="24"/>
+        </w:rPr>
+        <w:t xml:space="preserve"> :</w:t>
+      </w:r>
+      <w:proofErr w:type="gramEnd"/>
+    </w:p>
+    <w:p>
+      <w:pPr>
+        <w:ind w:left="360"/>
+        <w:rPr>
+          <w:rFonts w:ascii="Arial" w:hAnsi="Arial" w:cs="Arial"/>
+          <w:i/>
+          <w:sz w:val="24"/>
+          <w:szCs w:val="24"/>
+        </w:rPr>
+      </w:pPr>
+      <w:r>
+        <w:rPr>
+          <w:rFonts w:ascii="Arial" w:hAnsi="Arial" w:cs="Arial"/>
+          <w:i/>
+          <w:sz w:val="24"/>
+          <w:szCs w:val="24"/>
+        </w:rPr>
+        <w:t xml:space="preserve"> </w:t>
+      </w:r>
+      <w:hyperlink r:id="rId8" w:history="1">
+        <w:r>
+          <w:rPr>
+            <w:rStyle w:val="Hyperlink"/>
+            <w:rFonts w:ascii="Arial" w:hAnsi="Arial" w:cs="Arial"/>
+            <w:i/>
+            <w:sz w:val="24"/>
+            <w:szCs w:val="24"/>
+          </w:rPr>
+          <w:t>http://wikibon.org/wiki/v/Recovery_point_objective_-_recovery_time_objective_strategy</w:t>
+        </w:r>
+      </w:hyperlink>
+    </w:p>
+    <w:p>
+      <w:pPr>
+        <w:ind w:left="360"/>
+        <w:rPr>
+          <w:rFonts w:ascii="Arial" w:hAnsi="Arial" w:cs="Arial"/>
+          <w:i/>
+          <w:sz w:val="24"/>
+          <w:szCs w:val="24"/>
+        </w:rPr>
+      </w:pPr>
+      <w:proofErr w:type="spellStart"/>
+      <w:r>
+        <w:rPr>
+          <w:rFonts w:ascii="Arial" w:hAnsi="Arial" w:cs="Arial"/>
+          <w:b/>
+          <w:sz w:val="24"/>
+          <w:szCs w:val="24"/>
+        </w:rPr>
+        <w:t>TechTarget</w:t>
+      </w:r>
+      <w:proofErr w:type="spellEnd"/>
+      <w:r>
+        <w:rPr>
+          <w:rFonts w:ascii="Arial" w:hAnsi="Arial" w:cs="Arial"/>
+          <w:i/>
+          <w:sz w:val="24"/>
+          <w:szCs w:val="24"/>
+        </w:rPr>
+        <w:t>:</w:t>
+      </w:r>
+    </w:p>
+    <w:p>
+      <w:pPr>
+        <w:ind w:left="360"/>
+        <w:rPr>
+          <w:rFonts w:ascii="Arial" w:hAnsi="Arial" w:cs="Arial"/>
+          <w:sz w:val="24"/>
+          <w:szCs w:val="24"/>
+        </w:rPr>
+      </w:pPr>
+      <w:r>
+        <w:rPr>
+          <w:rFonts w:ascii="Arial" w:hAnsi="Arial" w:cs="Arial"/>
+          <w:sz w:val="24"/>
+          <w:szCs w:val="24"/>
+        </w:rPr>
+        <w:t xml:space="preserve"> </w:t>
+      </w:r>
+      <w:hyperlink r:id="rId9" w:history="1">
+        <w:r>
+          <w:rPr>
+            <w:rStyle w:val="Hyperlink"/>
+            <w:rFonts w:ascii="Arial" w:hAnsi="Arial" w:cs="Arial"/>
+            <w:sz w:val="24"/>
+            <w:szCs w:val="24"/>
+          </w:rPr>
+          <w:t>https://searchdisasterrecovery.techtarget.com/definition/cloud-disaster-recovery-cloud-DR</w:t>
+        </w:r>
+      </w:hyperlink>
+    </w:p>
+    <w:p>
+      <w:pPr>
+        <w:ind w:left="360"/>
+        <w:rPr>
+          <w:rFonts w:ascii="Arial" w:hAnsi="Arial" w:cs="Arial"/>
+          <w:b/>
+          <w:sz w:val="24"/>
+          <w:szCs w:val="24"/>
+        </w:rPr>
+      </w:pPr>
+      <w:r>
+        <w:rPr>
+          <w:rFonts w:ascii="Arial" w:hAnsi="Arial" w:cs="Arial"/>
+          <w:b/>
+          <w:sz w:val="24"/>
+          <w:szCs w:val="24"/>
+        </w:rPr>
+        <w:t>Wikipedia:</w:t>
+      </w:r>
+    </w:p>
+    <w:p>
+      <w:pPr>
+        <w:ind w:left="360"/>
+        <w:rPr>
+          <w:rFonts w:ascii="Arial" w:hAnsi="Arial" w:cs="Arial"/>
+          <w:sz w:val="24"/>
+          <w:szCs w:val="24"/>
+        </w:rPr>
+      </w:pPr>
+      <w:r>
+        <w:rPr>
+          <w:rFonts w:ascii="Arial" w:hAnsi="Arial" w:cs="Arial"/>
+          <w:sz w:val="24"/>
+          <w:szCs w:val="24"/>
+        </w:rPr>
+        <w:t xml:space="preserve"> </w:t>
+      </w:r>
+      <w:hyperlink r:id="rId10" w:history="1">
+        <w:r>
+          <w:rPr>
+            <w:rStyle w:val="Hyperlink"/>
+            <w:rFonts w:ascii="Arial" w:hAnsi="Arial" w:cs="Arial"/>
+            <w:sz w:val="24"/>
+            <w:szCs w:val="24"/>
+          </w:rPr>
+          <w:t>https://en.wikipedia.org/wiki/Business_continuity_planning</w:t>
+        </w:r>
+      </w:hyperlink>
+    </w:p>
+    <w:p>
+      <w:pPr>
+        <w:ind w:left="360"/>
+        <w:rPr>
+          <w:rFonts w:ascii="Arial" w:hAnsi="Arial" w:cs="Arial"/>
+          <w:i/>
+          <w:sz w:val="24"/>
+          <w:szCs w:val="24"/>
+        </w:rPr>
+      </w:pPr>
+      <w:r>
+        <w:rPr>
+          <w:rFonts w:ascii="Arial" w:hAnsi="Arial" w:cs="Arial"/>
+          <w:b/>
+          <w:sz w:val="24"/>
+          <w:szCs w:val="24"/>
+        </w:rPr>
+        <w:t>Cloud Google</w:t>
+      </w:r>
+      <w:r>
+        <w:rPr>
+          <w:rFonts w:ascii="Arial" w:hAnsi="Arial" w:cs="Arial"/>
+          <w:i/>
+          <w:sz w:val="24"/>
+          <w:szCs w:val="24"/>
+        </w:rPr>
+        <w:t>:</w:t>
+      </w:r>
+    </w:p>
+    <w:p>
+      <w:pPr>
+        <w:ind w:left="360"/>
+        <w:rPr>
+          <w:rFonts w:ascii="Arial" w:hAnsi="Arial" w:cs="Arial"/>
+          <w:i/>
+          <w:sz w:val="24"/>
+          <w:szCs w:val="24"/>
+        </w:rPr>
+      </w:pPr>
+      <w:r>
+        <w:rPr>
+          <w:rFonts w:ascii="Arial" w:hAnsi="Arial" w:cs="Arial"/>
+          <w:i/>
+          <w:sz w:val="24"/>
+          <w:szCs w:val="24"/>
+        </w:rPr>
+        <w:t xml:space="preserve"> </w:t>
+      </w:r>
+      <w:hyperlink r:id="rId11" w:history="1">
+        <w:r>
+          <w:rPr>
+            <w:rStyle w:val="Hyperlink"/>
+            <w:rFonts w:ascii="Arial" w:hAnsi="Arial" w:cs="Arial"/>
+            <w:i/>
+            <w:sz w:val="24"/>
+            <w:szCs w:val="24"/>
+          </w:rPr>
+          <w:t>https://cloud.google.com/solutions/designing-a-disaster-recovery-plan</w:t>
+        </w:r>
+      </w:hyperlink>
+    </w:p>
+    <w:p>
+      <w:pPr>
+        <w:ind w:left="360"/>
+        <w:rPr>
+          <w:rFonts w:ascii="Arial" w:hAnsi="Arial" w:cs="Arial"/>
+          <w:b/>
+          <w:sz w:val="24"/>
+          <w:szCs w:val="24"/>
+        </w:rPr>
+      </w:pPr>
+      <w:r>
+        <w:rPr>
+          <w:rFonts w:ascii="Arial" w:hAnsi="Arial" w:cs="Arial"/>
+          <w:b/>
+          <w:sz w:val="24"/>
+          <w:szCs w:val="24"/>
+        </w:rPr>
+        <w:t xml:space="preserve">YouTube Journey Through the Cloud - Disaster Recovery: </w:t>
+      </w:r>
+    </w:p>
+    <w:p>
+      <w:pPr>
+        <w:ind w:left="360"/>
+        <w:rPr>
+          <w:rFonts w:ascii="Arial" w:hAnsi="Arial" w:cs="Arial"/>
+          <w:sz w:val="24"/>
+          <w:szCs w:val="24"/>
+        </w:rPr>
+      </w:pPr>
+      <w:hyperlink r:id="rId12" w:history="1">
+        <w:r>
+          <w:rPr>
+            <w:rStyle w:val="Hyperlink"/>
+            <w:rFonts w:ascii="Arial" w:hAnsi="Arial" w:cs="Arial"/>
+            <w:sz w:val="24"/>
+            <w:szCs w:val="24"/>
+          </w:rPr>
+          <w:t>https://www.youtube.com/watch?v=YFuOTcOI8Bw</w:t>
+        </w:r>
+      </w:hyperlink>
+    </w:p>
+    <w:p>
+      <w:pPr>
+        <w:ind w:left="360"/>
+        <w:rPr>
+          <w:rFonts w:ascii="Arial" w:hAnsi="Arial" w:cs="Arial"/>
+          <w:i/>
+          <w:sz w:val="28"/>
+          <w:szCs w:val="28"/>
+        </w:rPr>
+      </w:pPr>
     </w:p>
     <w:sectPr>
+      <w:footerReference w:type="default" r:id="rId13"/>
       <w:pgSz w:w="12240" w:h="15840"/>
       <w:pgMar w:top="720" w:right="720" w:bottom="720" w:left="720" w:header="720" w:footer="720" w:gutter="0"/>
       <w:cols w:space="720"/>
@@ -1357,25 +2660,155 @@
 </w:document>
 </file>
 
+<file path=word/endnotes.xml><?xml version="1.0" encoding="utf-8"?>
+<w:endnotes xmlns:wpc="http://schemas.microsoft.com/office/word/2010/wordprocessingCanvas" xmlns:mo="http://schemas.microsoft.com/office/mac/office/2008/main" xmlns:mc="http://schemas.openxmlformats.org/markup-compatibility/2006" xmlns:mv="urn:schemas-microsoft-com:mac:vml" xmlns:o="urn:schemas-microsoft-com:office:office" xmlns:r="http://schemas.openxmlformats.org/officeDocument/2006/relationships" xmlns:m="http://schemas.openxmlformats.org/officeDocument/2006/math" xmlns:v="urn:schemas-microsoft-com:vml" xmlns:wp14="http://schemas.microsoft.com/office/word/2010/wordprocessingDrawing" xmlns:wp="http://schemas.openxmlformats.org/drawingml/2006/wordprocessingDrawing" xmlns:w10="urn:schemas-microsoft-com:office:word" xmlns:w="http://schemas.openxmlformats.org/wordprocessingml/2006/main" xmlns:w14="http://schemas.microsoft.com/office/word/2010/wordml" xmlns:w15="http://schemas.microsoft.com/office/word/2012/wordml" xmlns:wpg="http://schemas.microsoft.com/office/word/2010/wordprocessingGroup" xmlns:wpi="http://schemas.microsoft.com/office/word/2010/wordprocessingInk" xmlns:wne="http://schemas.microsoft.com/office/word/2006/wordml" xmlns:wps="http://schemas.microsoft.com/office/word/2010/wordprocessingShape" mc:Ignorable="w14 w15 wp14">
+  <w:endnote w:type="separator" w:id="-1">
+    <w:p>
+      <w:pPr>
+        <w:spacing w:after="0" w:line="240" w:lineRule="auto"/>
+      </w:pPr>
+      <w:r>
+        <w:separator/>
+      </w:r>
+    </w:p>
+  </w:endnote>
+  <w:endnote w:type="continuationSeparator" w:id="0">
+    <w:p>
+      <w:pPr>
+        <w:spacing w:after="0" w:line="240" w:lineRule="auto"/>
+      </w:pPr>
+      <w:r>
+        <w:continuationSeparator/>
+      </w:r>
+    </w:p>
+  </w:endnote>
+</w:endnotes>
+</file>
+
+<file path=word/footer1.xml><?xml version="1.0" encoding="utf-8"?>
+<w:ftr xmlns:wpc="http://schemas.microsoft.com/office/word/2010/wordprocessingCanvas" xmlns:mo="http://schemas.microsoft.com/office/mac/office/2008/main" xmlns:mc="http://schemas.openxmlformats.org/markup-compatibility/2006" xmlns:mv="urn:schemas-microsoft-com:mac:vml" xmlns:o="urn:schemas-microsoft-com:office:office" xmlns:r="http://schemas.openxmlformats.org/officeDocument/2006/relationships" xmlns:m="http://schemas.openxmlformats.org/officeDocument/2006/math" xmlns:v="urn:schemas-microsoft-com:vml" xmlns:wp14="http://schemas.microsoft.com/office/word/2010/wordprocessingDrawing" xmlns:wp="http://schemas.openxmlformats.org/drawingml/2006/wordprocessingDrawing" xmlns:w10="urn:schemas-microsoft-com:office:word" xmlns:w="http://schemas.openxmlformats.org/wordprocessingml/2006/main" xmlns:w14="http://schemas.microsoft.com/office/word/2010/wordml" xmlns:w15="http://schemas.microsoft.com/office/word/2012/wordml" xmlns:wpg="http://schemas.microsoft.com/office/word/2010/wordprocessingGroup" xmlns:wpi="http://schemas.microsoft.com/office/word/2010/wordprocessingInk" xmlns:wne="http://schemas.microsoft.com/office/word/2006/wordml" xmlns:wps="http://schemas.microsoft.com/office/word/2010/wordprocessingShape" mc:Ignorable="w14 w15 wp14">
+  <w:p>
+    <w:pPr>
+      <w:pStyle w:val="NoSpacing"/>
+      <w:rPr>
+        <w:sz w:val="24"/>
+        <w:szCs w:val="24"/>
+      </w:rPr>
+    </w:pPr>
+    <w:r>
+      <w:rPr>
+        <w:lang w:val="en-CA"/>
+      </w:rPr>
+      <w:t xml:space="preserve">ID: </w:t>
+    </w:r>
+    <w:r>
+      <w:rPr>
+        <w:shd w:val="clear" w:color="auto" w:fill="FFFFFF"/>
+        <w:lang w:val="en-CA"/>
+      </w:rPr>
+      <w:t>X312897</w:t>
+    </w:r>
+  </w:p>
+  <w:p>
+    <w:pPr>
+      <w:pStyle w:val="NoSpacing"/>
+      <w:rPr>
+        <w:sz w:val="24"/>
+        <w:szCs w:val="24"/>
+      </w:rPr>
+    </w:pPr>
+    <w:r>
+      <w:rPr>
+        <w:lang w:val="en-CA"/>
+      </w:rPr>
+      <w:t>Name: Rachel Bittar</w:t>
+    </w:r>
+  </w:p>
+  <w:p>
+    <w:pPr>
+      <w:pStyle w:val="NoSpacing"/>
+      <w:rPr>
+        <w:lang w:val="en-CA"/>
+      </w:rPr>
+    </w:pPr>
+    <w:r>
+      <w:rPr>
+        <w:lang w:val="en-CA"/>
+      </w:rPr>
+      <w:t>Phone: 647</w:t>
+    </w:r>
+    <w:r>
+      <w:rPr>
+        <w:lang w:val="en-CA"/>
+      </w:rPr>
+      <w:t>-</w:t>
+    </w:r>
+    <w:r>
+      <w:rPr>
+        <w:lang w:val="en-CA"/>
+      </w:rPr>
+      <w:t>573</w:t>
+    </w:r>
+    <w:r>
+      <w:rPr>
+        <w:lang w:val="en-CA"/>
+      </w:rPr>
+      <w:t>-</w:t>
+    </w:r>
+    <w:r>
+      <w:rPr>
+        <w:lang w:val="en-CA"/>
+      </w:rPr>
+      <w:t xml:space="preserve">2566 </w:t>
+    </w:r>
+  </w:p>
+</w:ftr>
+</file>
+
+<file path=word/footnotes.xml><?xml version="1.0" encoding="utf-8"?>
+<w:footnotes xmlns:wpc="http://schemas.microsoft.com/office/word/2010/wordprocessingCanvas" xmlns:mo="http://schemas.microsoft.com/office/mac/office/2008/main" xmlns:mc="http://schemas.openxmlformats.org/markup-compatibility/2006" xmlns:mv="urn:schemas-microsoft-com:mac:vml" xmlns:o="urn:schemas-microsoft-com:office:office" xmlns:r="http://schemas.openxmlformats.org/officeDocument/2006/relationships" xmlns:m="http://schemas.openxmlformats.org/officeDocument/2006/math" xmlns:v="urn:schemas-microsoft-com:vml" xmlns:wp14="http://schemas.microsoft.com/office/word/2010/wordprocessingDrawing" xmlns:wp="http://schemas.openxmlformats.org/drawingml/2006/wordprocessingDrawing" xmlns:w10="urn:schemas-microsoft-com:office:word" xmlns:w="http://schemas.openxmlformats.org/wordprocessingml/2006/main" xmlns:w14="http://schemas.microsoft.com/office/word/2010/wordml" xmlns:w15="http://schemas.microsoft.com/office/word/2012/wordml" xmlns:wpg="http://schemas.microsoft.com/office/word/2010/wordprocessingGroup" xmlns:wpi="http://schemas.microsoft.com/office/word/2010/wordprocessingInk" xmlns:wne="http://schemas.microsoft.com/office/word/2006/wordml" xmlns:wps="http://schemas.microsoft.com/office/word/2010/wordprocessingShape" mc:Ignorable="w14 w15 wp14">
+  <w:footnote w:type="separator" w:id="-1">
+    <w:p>
+      <w:pPr>
+        <w:spacing w:after="0" w:line="240" w:lineRule="auto"/>
+      </w:pPr>
+      <w:r>
+        <w:separator/>
+      </w:r>
+    </w:p>
+  </w:footnote>
+  <w:footnote w:type="continuationSeparator" w:id="0">
+    <w:p>
+      <w:pPr>
+        <w:spacing w:after="0" w:line="240" w:lineRule="auto"/>
+      </w:pPr>
+      <w:r>
+        <w:continuationSeparator/>
+      </w:r>
+    </w:p>
+  </w:footnote>
+</w:footnotes>
+</file>
+
 <file path=word/numbering.xml><?xml version="1.0" encoding="utf-8"?>
 <w:numbering xmlns:wpc="http://schemas.microsoft.com/office/word/2010/wordprocessingCanvas" xmlns:mo="http://schemas.microsoft.com/office/mac/office/2008/main" xmlns:mc="http://schemas.openxmlformats.org/markup-compatibility/2006" xmlns:mv="urn:schemas-microsoft-com:mac:vml" xmlns:o="urn:schemas-microsoft-com:office:office" xmlns:r="http://schemas.openxmlformats.org/officeDocument/2006/relationships" xmlns:m="http://schemas.openxmlformats.org/officeDocument/2006/math" xmlns:v="urn:schemas-microsoft-com:vml" xmlns:wp14="http://schemas.microsoft.com/office/word/2010/wordprocessingDrawing" xmlns:wp="http://schemas.openxmlformats.org/drawingml/2006/wordprocessingDrawing" xmlns:w10="urn:schemas-microsoft-com:office:word" xmlns:w="http://schemas.openxmlformats.org/wordprocessingml/2006/main" xmlns:w14="http://schemas.microsoft.com/office/word/2010/wordml" xmlns:w15="http://schemas.microsoft.com/office/word/2012/wordml" xmlns:wpg="http://schemas.microsoft.com/office/word/2010/wordprocessingGroup" xmlns:wpi="http://schemas.microsoft.com/office/word/2010/wordprocessingInk" xmlns:wne="http://schemas.microsoft.com/office/word/2006/wordml" xmlns:wps="http://schemas.microsoft.com/office/word/2010/wordprocessingShape" mc:Ignorable="w14 w15 wp14">
   <w:abstractNum w:abstractNumId="0">
     <w:nsid w:val="5674592D"/>
     <w:multiLevelType w:val="hybridMultilevel"/>
-    <w:tmpl w:val="69823F84"/>
-    <w:lvl w:ilvl="0" w:tplc="04090001">
-      <w:start w:val="1"/>
-      <w:numFmt w:val="bullet"/>
-      <w:lvlText w:val=""/>
+    <w:tmpl w:val="6FBE467C"/>
+    <w:lvl w:ilvl="0" w:tplc="0409000F">
+      <w:start w:val="1"/>
+      <w:numFmt w:val="decimal"/>
+      <w:lvlText w:val="%1."/>
       <w:lvlJc w:val="left"/>
       <w:pPr>
         <w:ind w:left="720" w:hanging="360"/>
       </w:pPr>
       <w:rPr>
-        <w:rFonts w:ascii="Symbol" w:hAnsi="Symbol" w:hint="default"/>
+        <w:rFonts w:hint="default"/>
       </w:rPr>
     </w:lvl>
-    <w:lvl w:ilvl="1" w:tplc="04090003" w:tentative="1">
+    <w:lvl w:ilvl="1" w:tplc="04090003">
       <w:start w:val="1"/>
       <w:numFmt w:val="bullet"/>
       <w:lvlText w:val="o"/>
@@ -1586,6 +3019,95 @@
     </w:lvl>
   </w:abstractNum>
   <w:abstractNum w:abstractNumId="2">
+    <w:nsid w:val="76335156"/>
+    <w:multiLevelType w:val="hybridMultilevel"/>
+    <w:tmpl w:val="87648292"/>
+    <w:lvl w:ilvl="0" w:tplc="0409000D">
+      <w:start w:val="1"/>
+      <w:numFmt w:val="bullet"/>
+      <w:lvlText w:val=""/>
+      <w:lvlJc w:val="left"/>
+      <w:pPr>
+        <w:ind w:left="1080" w:hanging="360"/>
+      </w:pPr>
+      <w:rPr>
+        <w:rFonts w:ascii="Wingdings" w:hAnsi="Wingdings" w:hint="default"/>
+      </w:rPr>
+    </w:lvl>
+    <w:lvl w:ilvl="1" w:tplc="04090019" w:tentative="1">
+      <w:start w:val="1"/>
+      <w:numFmt w:val="lowerLetter"/>
+      <w:lvlText w:val="%2."/>
+      <w:lvlJc w:val="left"/>
+      <w:pPr>
+        <w:ind w:left="1800" w:hanging="360"/>
+      </w:pPr>
+    </w:lvl>
+    <w:lvl w:ilvl="2" w:tplc="0409001B" w:tentative="1">
+      <w:start w:val="1"/>
+      <w:numFmt w:val="lowerRoman"/>
+      <w:lvlText w:val="%3."/>
+      <w:lvlJc w:val="right"/>
+      <w:pPr>
+        <w:ind w:left="2520" w:hanging="180"/>
+      </w:pPr>
+    </w:lvl>
+    <w:lvl w:ilvl="3" w:tplc="0409000F" w:tentative="1">
+      <w:start w:val="1"/>
+      <w:numFmt w:val="decimal"/>
+      <w:lvlText w:val="%4."/>
+      <w:lvlJc w:val="left"/>
+      <w:pPr>
+        <w:ind w:left="3240" w:hanging="360"/>
+      </w:pPr>
+    </w:lvl>
+    <w:lvl w:ilvl="4" w:tplc="04090019" w:tentative="1">
+      <w:start w:val="1"/>
+      <w:numFmt w:val="lowerLetter"/>
+      <w:lvlText w:val="%5."/>
+      <w:lvlJc w:val="left"/>
+      <w:pPr>
+        <w:ind w:left="3960" w:hanging="360"/>
+      </w:pPr>
+    </w:lvl>
+    <w:lvl w:ilvl="5" w:tplc="0409001B" w:tentative="1">
+      <w:start w:val="1"/>
+      <w:numFmt w:val="lowerRoman"/>
+      <w:lvlText w:val="%6."/>
+      <w:lvlJc w:val="right"/>
+      <w:pPr>
+        <w:ind w:left="4680" w:hanging="180"/>
+      </w:pPr>
+    </w:lvl>
+    <w:lvl w:ilvl="6" w:tplc="0409000F" w:tentative="1">
+      <w:start w:val="1"/>
+      <w:numFmt w:val="decimal"/>
+      <w:lvlText w:val="%7."/>
+      <w:lvlJc w:val="left"/>
+      <w:pPr>
+        <w:ind w:left="5400" w:hanging="360"/>
+      </w:pPr>
+    </w:lvl>
+    <w:lvl w:ilvl="7" w:tplc="04090019" w:tentative="1">
+      <w:start w:val="1"/>
+      <w:numFmt w:val="lowerLetter"/>
+      <w:lvlText w:val="%8."/>
+      <w:lvlJc w:val="left"/>
+      <w:pPr>
+        <w:ind w:left="6120" w:hanging="360"/>
+      </w:pPr>
+    </w:lvl>
+    <w:lvl w:ilvl="8" w:tplc="0409001B" w:tentative="1">
+      <w:start w:val="1"/>
+      <w:numFmt w:val="lowerRoman"/>
+      <w:lvlText w:val="%9."/>
+      <w:lvlJc w:val="right"/>
+      <w:pPr>
+        <w:ind w:left="6840" w:hanging="180"/>
+      </w:pPr>
+    </w:lvl>
+  </w:abstractNum>
+  <w:abstractNum w:abstractNumId="3">
     <w:nsid w:val="76EC0E35"/>
     <w:multiLevelType w:val="hybridMultilevel"/>
     <w:tmpl w:val="D9E23090"/>
@@ -1674,14 +3196,133 @@
       </w:pPr>
     </w:lvl>
   </w:abstractNum>
+  <w:abstractNum w:abstractNumId="4">
+    <w:nsid w:val="7DB438FC"/>
+    <w:multiLevelType w:val="hybridMultilevel"/>
+    <w:tmpl w:val="A8741E5E"/>
+    <w:lvl w:ilvl="0" w:tplc="0409000B">
+      <w:start w:val="1"/>
+      <w:numFmt w:val="bullet"/>
+      <w:lvlText w:val=""/>
+      <w:lvlJc w:val="left"/>
+      <w:pPr>
+        <w:ind w:left="720" w:hanging="360"/>
+      </w:pPr>
+      <w:rPr>
+        <w:rFonts w:ascii="Wingdings" w:hAnsi="Wingdings" w:hint="default"/>
+      </w:rPr>
+    </w:lvl>
+    <w:lvl w:ilvl="1" w:tplc="04090003" w:tentative="1">
+      <w:start w:val="1"/>
+      <w:numFmt w:val="bullet"/>
+      <w:lvlText w:val="o"/>
+      <w:lvlJc w:val="left"/>
+      <w:pPr>
+        <w:ind w:left="1440" w:hanging="360"/>
+      </w:pPr>
+      <w:rPr>
+        <w:rFonts w:ascii="Courier New" w:hAnsi="Courier New" w:cs="Courier New" w:hint="default"/>
+      </w:rPr>
+    </w:lvl>
+    <w:lvl w:ilvl="2" w:tplc="04090005" w:tentative="1">
+      <w:start w:val="1"/>
+      <w:numFmt w:val="bullet"/>
+      <w:lvlText w:val=""/>
+      <w:lvlJc w:val="left"/>
+      <w:pPr>
+        <w:ind w:left="2160" w:hanging="360"/>
+      </w:pPr>
+      <w:rPr>
+        <w:rFonts w:ascii="Wingdings" w:hAnsi="Wingdings" w:hint="default"/>
+      </w:rPr>
+    </w:lvl>
+    <w:lvl w:ilvl="3" w:tplc="04090001" w:tentative="1">
+      <w:start w:val="1"/>
+      <w:numFmt w:val="bullet"/>
+      <w:lvlText w:val=""/>
+      <w:lvlJc w:val="left"/>
+      <w:pPr>
+        <w:ind w:left="2880" w:hanging="360"/>
+      </w:pPr>
+      <w:rPr>
+        <w:rFonts w:ascii="Symbol" w:hAnsi="Symbol" w:hint="default"/>
+      </w:rPr>
+    </w:lvl>
+    <w:lvl w:ilvl="4" w:tplc="04090003" w:tentative="1">
+      <w:start w:val="1"/>
+      <w:numFmt w:val="bullet"/>
+      <w:lvlText w:val="o"/>
+      <w:lvlJc w:val="left"/>
+      <w:pPr>
+        <w:ind w:left="3600" w:hanging="360"/>
+      </w:pPr>
+      <w:rPr>
+        <w:rFonts w:ascii="Courier New" w:hAnsi="Courier New" w:cs="Courier New" w:hint="default"/>
+      </w:rPr>
+    </w:lvl>
+    <w:lvl w:ilvl="5" w:tplc="04090005" w:tentative="1">
+      <w:start w:val="1"/>
+      <w:numFmt w:val="bullet"/>
+      <w:lvlText w:val=""/>
+      <w:lvlJc w:val="left"/>
+      <w:pPr>
+        <w:ind w:left="4320" w:hanging="360"/>
+      </w:pPr>
+      <w:rPr>
+        <w:rFonts w:ascii="Wingdings" w:hAnsi="Wingdings" w:hint="default"/>
+      </w:rPr>
+    </w:lvl>
+    <w:lvl w:ilvl="6" w:tplc="04090001" w:tentative="1">
+      <w:start w:val="1"/>
+      <w:numFmt w:val="bullet"/>
+      <w:lvlText w:val=""/>
+      <w:lvlJc w:val="left"/>
+      <w:pPr>
+        <w:ind w:left="5040" w:hanging="360"/>
+      </w:pPr>
+      <w:rPr>
+        <w:rFonts w:ascii="Symbol" w:hAnsi="Symbol" w:hint="default"/>
+      </w:rPr>
+    </w:lvl>
+    <w:lvl w:ilvl="7" w:tplc="04090003" w:tentative="1">
+      <w:start w:val="1"/>
+      <w:numFmt w:val="bullet"/>
+      <w:lvlText w:val="o"/>
+      <w:lvlJc w:val="left"/>
+      <w:pPr>
+        <w:ind w:left="5760" w:hanging="360"/>
+      </w:pPr>
+      <w:rPr>
+        <w:rFonts w:ascii="Courier New" w:hAnsi="Courier New" w:cs="Courier New" w:hint="default"/>
+      </w:rPr>
+    </w:lvl>
+    <w:lvl w:ilvl="8" w:tplc="04090005" w:tentative="1">
+      <w:start w:val="1"/>
+      <w:numFmt w:val="bullet"/>
+      <w:lvlText w:val=""/>
+      <w:lvlJc w:val="left"/>
+      <w:pPr>
+        <w:ind w:left="6480" w:hanging="360"/>
+      </w:pPr>
+      <w:rPr>
+        <w:rFonts w:ascii="Wingdings" w:hAnsi="Wingdings" w:hint="default"/>
+      </w:rPr>
+    </w:lvl>
+  </w:abstractNum>
   <w:num w:numId="1">
-    <w:abstractNumId w:val="2"/>
+    <w:abstractNumId w:val="3"/>
   </w:num>
   <w:num w:numId="2">
     <w:abstractNumId w:val="1"/>
   </w:num>
   <w:num w:numId="3">
     <w:abstractNumId w:val="0"/>
+  </w:num>
+  <w:num w:numId="4">
+    <w:abstractNumId w:val="2"/>
+  </w:num>
+  <w:num w:numId="5">
+    <w:abstractNumId w:val="4"/>
   </w:num>
 </w:numbering>
 </file>
@@ -2082,6 +3723,49 @@
     <w:name w:val="Normal"/>
     <w:qFormat/>
   </w:style>
+  <w:style w:type="paragraph" w:styleId="Heading1">
+    <w:name w:val="heading 1"/>
+    <w:basedOn w:val="Normal"/>
+    <w:next w:val="Normal"/>
+    <w:link w:val="Heading1Char"/>
+    <w:uiPriority w:val="9"/>
+    <w:qFormat/>
+    <w:rsid w:val="00DE4B4B"/>
+    <w:pPr>
+      <w:keepNext/>
+      <w:keepLines/>
+      <w:spacing w:before="240" w:after="0"/>
+      <w:outlineLvl w:val="0"/>
+    </w:pPr>
+    <w:rPr>
+      <w:rFonts w:asciiTheme="majorHAnsi" w:eastAsiaTheme="majorEastAsia" w:hAnsiTheme="majorHAnsi" w:cstheme="majorBidi"/>
+      <w:color w:val="365F91" w:themeColor="accent1" w:themeShade="BF"/>
+      <w:sz w:val="32"/>
+      <w:szCs w:val="32"/>
+    </w:rPr>
+  </w:style>
+  <w:style w:type="paragraph" w:styleId="Heading2">
+    <w:name w:val="heading 2"/>
+    <w:basedOn w:val="Normal"/>
+    <w:next w:val="Normal"/>
+    <w:link w:val="Heading2Char"/>
+    <w:uiPriority w:val="9"/>
+    <w:unhideWhenUsed/>
+    <w:qFormat/>
+    <w:rsid w:val="00DE4B4B"/>
+    <w:pPr>
+      <w:keepNext/>
+      <w:keepLines/>
+      <w:spacing w:before="40" w:after="0"/>
+      <w:outlineLvl w:val="1"/>
+    </w:pPr>
+    <w:rPr>
+      <w:rFonts w:asciiTheme="majorHAnsi" w:eastAsiaTheme="majorEastAsia" w:hAnsiTheme="majorHAnsi" w:cstheme="majorBidi"/>
+      <w:color w:val="365F91" w:themeColor="accent1" w:themeShade="BF"/>
+      <w:sz w:val="26"/>
+      <w:szCs w:val="26"/>
+    </w:rPr>
+  </w:style>
   <w:style w:type="character" w:default="1" w:styleId="DefaultParagraphFont">
     <w:name w:val="Default Paragraph Font"/>
     <w:uiPriority w:val="1"/>
@@ -2129,6 +3813,132 @@
     <w:pPr>
       <w:ind w:left="720"/>
       <w:contextualSpacing/>
+    </w:pPr>
+  </w:style>
+  <w:style w:type="paragraph" w:styleId="Header">
+    <w:name w:val="header"/>
+    <w:basedOn w:val="Normal"/>
+    <w:link w:val="HeaderChar"/>
+    <w:uiPriority w:val="99"/>
+    <w:unhideWhenUsed/>
+    <w:rsid w:val="007D2413"/>
+    <w:pPr>
+      <w:tabs>
+        <w:tab w:val="center" w:pos="4680"/>
+        <w:tab w:val="right" w:pos="9360"/>
+      </w:tabs>
+      <w:spacing w:after="0" w:line="240" w:lineRule="auto"/>
+    </w:pPr>
+  </w:style>
+  <w:style w:type="character" w:customStyle="1" w:styleId="HeaderChar">
+    <w:name w:val="Header Char"/>
+    <w:basedOn w:val="DefaultParagraphFont"/>
+    <w:link w:val="Header"/>
+    <w:uiPriority w:val="99"/>
+    <w:rsid w:val="007D2413"/>
+  </w:style>
+  <w:style w:type="paragraph" w:styleId="Footer">
+    <w:name w:val="footer"/>
+    <w:basedOn w:val="Normal"/>
+    <w:link w:val="FooterChar"/>
+    <w:uiPriority w:val="99"/>
+    <w:unhideWhenUsed/>
+    <w:rsid w:val="007D2413"/>
+    <w:pPr>
+      <w:tabs>
+        <w:tab w:val="center" w:pos="4680"/>
+        <w:tab w:val="right" w:pos="9360"/>
+      </w:tabs>
+      <w:spacing w:after="0" w:line="240" w:lineRule="auto"/>
+    </w:pPr>
+  </w:style>
+  <w:style w:type="character" w:customStyle="1" w:styleId="FooterChar">
+    <w:name w:val="Footer Char"/>
+    <w:basedOn w:val="DefaultParagraphFont"/>
+    <w:link w:val="Footer"/>
+    <w:uiPriority w:val="99"/>
+    <w:rsid w:val="007D2413"/>
+  </w:style>
+  <w:style w:type="paragraph" w:styleId="NoSpacing">
+    <w:name w:val="No Spacing"/>
+    <w:uiPriority w:val="1"/>
+    <w:qFormat/>
+    <w:rsid w:val="007D2413"/>
+    <w:pPr>
+      <w:spacing w:after="0" w:line="240" w:lineRule="auto"/>
+    </w:pPr>
+    <w:rPr>
+      <w:i/>
+    </w:rPr>
+  </w:style>
+  <w:style w:type="paragraph" w:styleId="Title">
+    <w:name w:val="Title"/>
+    <w:basedOn w:val="Normal"/>
+    <w:next w:val="Normal"/>
+    <w:link w:val="TitleChar"/>
+    <w:uiPriority w:val="10"/>
+    <w:qFormat/>
+    <w:rsid w:val="00723E11"/>
+    <w:pPr>
+      <w:spacing w:after="0" w:line="240" w:lineRule="auto"/>
+      <w:contextualSpacing/>
+    </w:pPr>
+    <w:rPr>
+      <w:rFonts w:asciiTheme="majorHAnsi" w:eastAsiaTheme="majorEastAsia" w:hAnsiTheme="majorHAnsi" w:cstheme="majorBidi"/>
+      <w:spacing w:val="-10"/>
+      <w:kern w:val="28"/>
+      <w:sz w:val="56"/>
+      <w:szCs w:val="56"/>
+    </w:rPr>
+  </w:style>
+  <w:style w:type="character" w:customStyle="1" w:styleId="TitleChar">
+    <w:name w:val="Title Char"/>
+    <w:basedOn w:val="DefaultParagraphFont"/>
+    <w:link w:val="Title"/>
+    <w:uiPriority w:val="10"/>
+    <w:rsid w:val="00723E11"/>
+    <w:rPr>
+      <w:rFonts w:asciiTheme="majorHAnsi" w:eastAsiaTheme="majorEastAsia" w:hAnsiTheme="majorHAnsi" w:cstheme="majorBidi"/>
+      <w:spacing w:val="-10"/>
+      <w:kern w:val="28"/>
+      <w:sz w:val="56"/>
+      <w:szCs w:val="56"/>
+    </w:rPr>
+  </w:style>
+  <w:style w:type="character" w:customStyle="1" w:styleId="Heading1Char">
+    <w:name w:val="Heading 1 Char"/>
+    <w:basedOn w:val="DefaultParagraphFont"/>
+    <w:link w:val="Heading1"/>
+    <w:uiPriority w:val="9"/>
+    <w:rsid w:val="00DE4B4B"/>
+    <w:rPr>
+      <w:rFonts w:asciiTheme="majorHAnsi" w:eastAsiaTheme="majorEastAsia" w:hAnsiTheme="majorHAnsi" w:cstheme="majorBidi"/>
+      <w:color w:val="365F91" w:themeColor="accent1" w:themeShade="BF"/>
+      <w:sz w:val="32"/>
+      <w:szCs w:val="32"/>
+    </w:rPr>
+  </w:style>
+  <w:style w:type="character" w:customStyle="1" w:styleId="Heading2Char">
+    <w:name w:val="Heading 2 Char"/>
+    <w:basedOn w:val="DefaultParagraphFont"/>
+    <w:link w:val="Heading2"/>
+    <w:uiPriority w:val="9"/>
+    <w:rsid w:val="00DE4B4B"/>
+    <w:rPr>
+      <w:rFonts w:asciiTheme="majorHAnsi" w:eastAsiaTheme="majorEastAsia" w:hAnsiTheme="majorHAnsi" w:cstheme="majorBidi"/>
+      <w:color w:val="365F91" w:themeColor="accent1" w:themeShade="BF"/>
+      <w:sz w:val="26"/>
+      <w:szCs w:val="26"/>
+    </w:rPr>
+  </w:style>
+  <w:style w:type="paragraph" w:styleId="Revision">
+    <w:name w:val="Revision"/>
+    <w:hidden/>
+    <w:uiPriority w:val="99"/>
+    <w:semiHidden/>
+    <w:rsid w:val="00DE4B4B"/>
+    <w:pPr>
+      <w:spacing w:after="0" w:line="240" w:lineRule="auto"/>
     </w:pPr>
   </w:style>
 </w:styles>
@@ -2424,7 +4234,7 @@
 </file>
 
 <file path=customXml/itemProps1.xml><?xml version="1.0" encoding="utf-8"?>
-<ds:datastoreItem xmlns:ds="http://schemas.openxmlformats.org/officeDocument/2006/customXml" ds:itemID="{B78B031B-5D38-8E45-ADA9-813D13D06B0B}">
+<ds:datastoreItem xmlns:ds="http://schemas.openxmlformats.org/officeDocument/2006/customXml" ds:itemID="{7D81BAAD-3031-B444-8AC0-1DFE6C1BEA0E}">
   <ds:schemaRefs>
     <ds:schemaRef ds:uri="http://schemas.openxmlformats.org/officeDocument/2006/bibliography"/>
   </ds:schemaRefs>

</xml_diff>